<commit_message>
La descripcion de la mejora en las implementaciones la puse en el informe
</commit_message>
<xml_diff>
--- a/Informe lab4.docx
+++ b/Informe lab4.docx
@@ -2027,16 +2027,7 @@
           <w:szCs w:val="24"/>
           <w:lang w:val="es-ES"/>
         </w:rPr>
-        <w:t xml:space="preserve"> </w:t>
-      </w:r>
-      <w:r>
-        <w:rPr>
-          <w:rFonts w:ascii="Century Gothic" w:eastAsia="Century Gothic" w:hAnsi="Century Gothic" w:cs="Century Gothic"/>
-          <w:sz w:val="24"/>
-          <w:szCs w:val="24"/>
-          <w:lang w:val="es-ES"/>
-        </w:rPr>
-        <w:t xml:space="preserve">Esta fue la petición realizada en el módulo de FASTAPI. Los resultados de la petición en </w:t>
+        <w:t xml:space="preserve"> Esta fue la petición realizada en el módulo de FASTAPI. Los resultados de la petición en </w:t>
       </w:r>
       <w:proofErr w:type="spellStart"/>
       <w:r>
@@ -2945,10 +2936,10 @@
           <w:lang w:val="es-ES"/>
         </w:rPr>
         <w:drawing>
-          <wp:inline distT="0" distB="0" distL="0" distR="0" wp14:anchorId="732606BB" wp14:editId="337734E2">
-            <wp:extent cx="2096714" cy="3085354"/>
-            <wp:effectExtent l="0" t="0" r="0" b="1270"/>
-            <wp:docPr id="11" name="Imagen 11" descr="Interfaz de usuario gráfica, Texto, Aplicación&#10;&#10;Descripción generada automáticamente"/>
+          <wp:inline distT="0" distB="0" distL="0" distR="0" wp14:anchorId="6ACE3C4B" wp14:editId="03261327">
+            <wp:extent cx="3224038" cy="3145972"/>
+            <wp:effectExtent l="0" t="0" r="1905" b="3810"/>
+            <wp:docPr id="9" name="Imagen 9"/>
             <wp:cNvGraphicFramePr>
               <a:graphicFrameLocks xmlns:a="http://schemas.openxmlformats.org/drawingml/2006/main" noChangeAspect="1"/>
             </wp:cNvGraphicFramePr>
@@ -2956,11 +2947,17 @@
               <a:graphicData uri="http://schemas.openxmlformats.org/drawingml/2006/picture">
                 <pic:pic xmlns:pic="http://schemas.openxmlformats.org/drawingml/2006/picture">
                   <pic:nvPicPr>
-                    <pic:cNvPr id="11" name="Imagen 11" descr="Interfaz de usuario gráfica, Texto, Aplicación&#10;&#10;Descripción generada automáticamente"/>
+                    <pic:cNvPr id="9" name="Imagen 9"/>
                     <pic:cNvPicPr/>
                   </pic:nvPicPr>
                   <pic:blipFill>
-                    <a:blip r:embed="rId16"/>
+                    <a:blip r:embed="rId16" cstate="print">
+                      <a:extLst>
+                        <a:ext uri="{28A0092B-C50C-407E-A947-70E740481C1C}">
+                          <a14:useLocalDpi xmlns:a14="http://schemas.microsoft.com/office/drawing/2010/main" val="0"/>
+                        </a:ext>
+                      </a:extLst>
+                    </a:blip>
                     <a:stretch>
                       <a:fillRect/>
                     </a:stretch>
@@ -2968,7 +2965,7 @@
                   <pic:spPr>
                     <a:xfrm>
                       <a:off x="0" y="0"/>
-                      <a:ext cx="2099970" cy="3090145"/>
+                      <a:ext cx="3241085" cy="3162606"/>
                     </a:xfrm>
                     <a:prstGeom prst="rect">
                       <a:avLst/>
@@ -2990,10 +2987,10 @@
           <w:lang w:val="es-ES"/>
         </w:rPr>
         <w:drawing>
-          <wp:inline distT="0" distB="0" distL="0" distR="0" wp14:anchorId="3F30F323" wp14:editId="1C06745C">
-            <wp:extent cx="2101850" cy="1131765"/>
-            <wp:effectExtent l="0" t="0" r="0" b="0"/>
-            <wp:docPr id="12" name="Imagen 12" descr="Interfaz de usuario gráfica, Texto, Aplicación&#10;&#10;Descripción generada automáticamente"/>
+          <wp:inline distT="0" distB="0" distL="0" distR="0" wp14:anchorId="64DE3765" wp14:editId="03B4E22E">
+            <wp:extent cx="2068285" cy="786061"/>
+            <wp:effectExtent l="0" t="0" r="1905" b="1905"/>
+            <wp:docPr id="10" name="Imagen 10"/>
             <wp:cNvGraphicFramePr>
               <a:graphicFrameLocks xmlns:a="http://schemas.openxmlformats.org/drawingml/2006/main" noChangeAspect="1"/>
             </wp:cNvGraphicFramePr>
@@ -3001,11 +2998,17 @@
               <a:graphicData uri="http://schemas.openxmlformats.org/drawingml/2006/picture">
                 <pic:pic xmlns:pic="http://schemas.openxmlformats.org/drawingml/2006/picture">
                   <pic:nvPicPr>
-                    <pic:cNvPr id="12" name="Imagen 12" descr="Interfaz de usuario gráfica, Texto, Aplicación&#10;&#10;Descripción generada automáticamente"/>
+                    <pic:cNvPr id="10" name="Imagen 10"/>
                     <pic:cNvPicPr/>
                   </pic:nvPicPr>
                   <pic:blipFill>
-                    <a:blip r:embed="rId17"/>
+                    <a:blip r:embed="rId17" cstate="print">
+                      <a:extLst>
+                        <a:ext uri="{28A0092B-C50C-407E-A947-70E740481C1C}">
+                          <a14:useLocalDpi xmlns:a14="http://schemas.microsoft.com/office/drawing/2010/main" val="0"/>
+                        </a:ext>
+                      </a:extLst>
+                    </a:blip>
                     <a:stretch>
                       <a:fillRect/>
                     </a:stretch>
@@ -3013,7 +3016,7 @@
                   <pic:spPr>
                     <a:xfrm>
                       <a:off x="0" y="0"/>
-                      <a:ext cx="2105264" cy="1133603"/>
+                      <a:ext cx="2109719" cy="801808"/>
                     </a:xfrm>
                     <a:prstGeom prst="rect">
                       <a:avLst/>
@@ -3083,7 +3086,16 @@
           <w:szCs w:val="24"/>
           <w:lang w:val="es-ES"/>
         </w:rPr>
-        <w:t xml:space="preserve">la predicción. En particular, de nuevo, es </w:t>
+        <w:t>la predicción</w:t>
+      </w:r>
+      <w:r>
+        <w:rPr>
+          <w:rFonts w:ascii="Century Gothic" w:eastAsia="Century Gothic" w:hAnsi="Century Gothic" w:cs="Century Gothic"/>
+          <w:sz w:val="24"/>
+          <w:szCs w:val="24"/>
+          <w:lang w:val="es-ES"/>
+        </w:rPr>
+        <w:t xml:space="preserve">. Como se sabe, la media es un valor bastante sensible a los </w:t>
       </w:r>
       <w:proofErr w:type="spellStart"/>
       <w:r>
@@ -3093,7 +3105,7 @@
           <w:szCs w:val="24"/>
           <w:lang w:val="es-ES"/>
         </w:rPr>
-        <w:t>income</w:t>
+        <w:t>outliers</w:t>
       </w:r>
       <w:proofErr w:type="spellEnd"/>
       <w:r>
@@ -3103,19 +3115,17 @@
           <w:szCs w:val="24"/>
           <w:lang w:val="es-ES"/>
         </w:rPr>
+        <w:t>: en este caso, es posible que la media de todos los datos no sea un dato coherente para el modelo, pues no solo combina información de diferentes países en distintas franjas de tiempo, sino que además está caracterizado por tener muchos valores fuera de rango.</w:t>
+      </w:r>
+      <w:r>
+        <w:rPr>
+          <w:rFonts w:ascii="Century Gothic" w:eastAsia="Century Gothic" w:hAnsi="Century Gothic" w:cs="Century Gothic"/>
+          <w:sz w:val="24"/>
+          <w:szCs w:val="24"/>
+          <w:lang w:val="es-ES"/>
+        </w:rPr>
         <w:t xml:space="preserve"> </w:t>
       </w:r>
-      <w:proofErr w:type="spellStart"/>
-      <w:r>
-        <w:rPr>
-          <w:rFonts w:ascii="Century Gothic" w:eastAsia="Century Gothic" w:hAnsi="Century Gothic" w:cs="Century Gothic"/>
-          <w:sz w:val="24"/>
-          <w:szCs w:val="24"/>
-          <w:lang w:val="es-ES"/>
-        </w:rPr>
-        <w:t>composition</w:t>
-      </w:r>
-      <w:proofErr w:type="spellEnd"/>
       <w:r>
         <w:rPr>
           <w:rFonts w:ascii="Century Gothic" w:eastAsia="Century Gothic" w:hAnsi="Century Gothic" w:cs="Century Gothic"/>
@@ -3124,73 +3134,6 @@
           <w:lang w:val="es-ES"/>
         </w:rPr>
         <w:t xml:space="preserve"> </w:t>
-      </w:r>
-      <w:proofErr w:type="spellStart"/>
-      <w:r>
-        <w:rPr>
-          <w:rFonts w:ascii="Century Gothic" w:eastAsia="Century Gothic" w:hAnsi="Century Gothic" w:cs="Century Gothic"/>
-          <w:sz w:val="24"/>
-          <w:szCs w:val="24"/>
-          <w:lang w:val="es-ES"/>
-        </w:rPr>
-        <w:t>of</w:t>
-      </w:r>
-      <w:proofErr w:type="spellEnd"/>
-      <w:r>
-        <w:rPr>
-          <w:rFonts w:ascii="Century Gothic" w:eastAsia="Century Gothic" w:hAnsi="Century Gothic" w:cs="Century Gothic"/>
-          <w:sz w:val="24"/>
-          <w:szCs w:val="24"/>
-          <w:lang w:val="es-ES"/>
-        </w:rPr>
-        <w:t xml:space="preserve"> </w:t>
-      </w:r>
-      <w:proofErr w:type="spellStart"/>
-      <w:r>
-        <w:rPr>
-          <w:rFonts w:ascii="Century Gothic" w:eastAsia="Century Gothic" w:hAnsi="Century Gothic" w:cs="Century Gothic"/>
-          <w:sz w:val="24"/>
-          <w:szCs w:val="24"/>
-          <w:lang w:val="es-ES"/>
-        </w:rPr>
-        <w:t>resources</w:t>
-      </w:r>
-      <w:proofErr w:type="spellEnd"/>
-      <w:r>
-        <w:rPr>
-          <w:rFonts w:ascii="Century Gothic" w:eastAsia="Century Gothic" w:hAnsi="Century Gothic" w:cs="Century Gothic"/>
-          <w:sz w:val="24"/>
-          <w:szCs w:val="24"/>
-          <w:lang w:val="es-ES"/>
-        </w:rPr>
-        <w:t xml:space="preserve"> la que más despista al modelo. Al tener una media de </w:t>
-      </w:r>
-      <w:r>
-        <w:rPr>
-          <w:rFonts w:ascii="Century Gothic" w:eastAsia="Century Gothic" w:hAnsi="Century Gothic" w:cs="Century Gothic"/>
-          <w:sz w:val="24"/>
-          <w:szCs w:val="24"/>
-          <w:lang w:val="es-ES"/>
-        </w:rPr>
-        <w:t xml:space="preserve">597, cuando realmente debería estar en 1, hace que la predicción sobre la expectativa de vida sea mucho mayor. Una forma de mitigar este problema sería que, por ejemplo, a todos los países que tengan ese valor tan </w:t>
-      </w:r>
-      <w:r>
-        <w:rPr>
-          <w:rFonts w:ascii="Century Gothic" w:eastAsia="Century Gothic" w:hAnsi="Century Gothic" w:cs="Century Gothic"/>
-          <w:sz w:val="24"/>
-          <w:szCs w:val="24"/>
-          <w:lang w:val="es-ES"/>
-        </w:rPr>
-        <w:t>elevado, se</w:t>
-      </w:r>
-      <w:r>
-        <w:rPr>
-          <w:rFonts w:ascii="Century Gothic" w:eastAsia="Century Gothic" w:hAnsi="Century Gothic" w:cs="Century Gothic"/>
-          <w:sz w:val="24"/>
-          <w:szCs w:val="24"/>
-          <w:lang w:val="es-ES"/>
-        </w:rPr>
-        <w:t xml:space="preserve"> les remplace esta variable por el valor que se tiene, dividido entre 1000. Esto será implementado en las mejoras al pipeline.</w:t>
       </w:r>
     </w:p>
     <w:p>
@@ -3239,7 +3182,16 @@
           <w:szCs w:val="24"/>
           <w:lang w:val="es-ES"/>
         </w:rPr>
-        <w:t>, ya que la esperanza de vida es de 6964.7773</w:t>
+        <w:t xml:space="preserve">, ya que la esperanza de vida es de </w:t>
+      </w:r>
+      <w:r>
+        <w:rPr>
+          <w:rFonts w:ascii="Century Gothic" w:eastAsia="Century Gothic" w:hAnsi="Century Gothic" w:cs="Century Gothic"/>
+          <w:sz w:val="24"/>
+          <w:szCs w:val="24"/>
+          <w:lang w:val="es-ES"/>
+        </w:rPr>
+        <w:t>174.85</w:t>
       </w:r>
       <w:r>
         <w:rPr>
@@ -3315,10 +3267,10 @@
         </w:rPr>
         <w:lastRenderedPageBreak/>
         <w:drawing>
-          <wp:inline distT="0" distB="0" distL="0" distR="0" wp14:anchorId="4DB48D90" wp14:editId="6E0453C9">
-            <wp:extent cx="5532120" cy="8258810"/>
-            <wp:effectExtent l="0" t="0" r="5080" b="0"/>
-            <wp:docPr id="19" name="Imagen 19"/>
+          <wp:inline distT="0" distB="0" distL="0" distR="0" wp14:anchorId="21EEDFFF" wp14:editId="0F4B5602">
+            <wp:extent cx="4777105" cy="8258810"/>
+            <wp:effectExtent l="0" t="0" r="0" b="0"/>
+            <wp:docPr id="17" name="Imagen 17"/>
             <wp:cNvGraphicFramePr>
               <a:graphicFrameLocks xmlns:a="http://schemas.openxmlformats.org/drawingml/2006/main" noChangeAspect="1"/>
             </wp:cNvGraphicFramePr>
@@ -3326,7 +3278,7 @@
               <a:graphicData uri="http://schemas.openxmlformats.org/drawingml/2006/picture">
                 <pic:pic xmlns:pic="http://schemas.openxmlformats.org/drawingml/2006/picture">
                   <pic:nvPicPr>
-                    <pic:cNvPr id="19" name="Imagen 19"/>
+                    <pic:cNvPr id="17" name="Imagen 17"/>
                     <pic:cNvPicPr/>
                   </pic:nvPicPr>
                   <pic:blipFill>
@@ -3344,7 +3296,7 @@
                   <pic:spPr>
                     <a:xfrm>
                       <a:off x="0" y="0"/>
-                      <a:ext cx="5532120" cy="8258810"/>
+                      <a:ext cx="4777105" cy="8258810"/>
                     </a:xfrm>
                     <a:prstGeom prst="rect">
                       <a:avLst/>
@@ -3885,7 +3837,7 @@
           <w:szCs w:val="24"/>
           <w:lang w:val="es-ES"/>
         </w:rPr>
-        <w:t>Para mejorar este comportamiento, en el pipeline conviene dividir todos aquellos valores mayores a 1 entre 1000. Esto dará un resultado más certero con respecto a la variable de expectativa de vida.</w:t>
+        <w:t>Para mejorar este comportamiento, en el pipeline conviene dividir todos aquellos valores mayores a 1 entre 1000.</w:t>
       </w:r>
       <w:r>
         <w:rPr>
@@ -3895,6 +3847,122 @@
           <w:lang w:val="es-ES"/>
         </w:rPr>
         <w:t xml:space="preserve"> </w:t>
+      </w:r>
+      <w:r>
+        <w:rPr>
+          <w:rFonts w:ascii="Century Gothic" w:eastAsia="Century Gothic" w:hAnsi="Century Gothic" w:cs="Century Gothic"/>
+          <w:sz w:val="24"/>
+          <w:szCs w:val="24"/>
+          <w:lang w:val="es-ES"/>
+        </w:rPr>
+        <w:t>Esto dará un resultado más certero con respecto a la variable de expectativa de vida.</w:t>
+      </w:r>
+      <w:r>
+        <w:rPr>
+          <w:rFonts w:ascii="Century Gothic" w:eastAsia="Century Gothic" w:hAnsi="Century Gothic" w:cs="Century Gothic"/>
+          <w:sz w:val="24"/>
+          <w:szCs w:val="24"/>
+          <w:lang w:val="es-ES"/>
+        </w:rPr>
+        <w:t xml:space="preserve"> </w:t>
+      </w:r>
+      <w:r>
+        <w:rPr>
+          <w:rFonts w:ascii="Century Gothic" w:eastAsia="Century Gothic" w:hAnsi="Century Gothic" w:cs="Century Gothic"/>
+          <w:sz w:val="24"/>
+          <w:szCs w:val="24"/>
+          <w:lang w:val="es-ES"/>
+        </w:rPr>
+        <w:t xml:space="preserve">Es importante mencionar que esto no se realiza actualmente porque la variable, en entrenamiento, no presentaba ningún problema de rangos. No obstante, ahora, conviene realizar estos ajustes. </w:t>
+      </w:r>
+      <w:r>
+        <w:rPr>
+          <w:rFonts w:ascii="Century Gothic" w:eastAsia="Century Gothic" w:hAnsi="Century Gothic" w:cs="Century Gothic"/>
+          <w:sz w:val="24"/>
+          <w:szCs w:val="24"/>
+          <w:lang w:val="es-ES"/>
+        </w:rPr>
+        <w:t xml:space="preserve">En particular, de nuevo, es </w:t>
+      </w:r>
+      <w:proofErr w:type="spellStart"/>
+      <w:r>
+        <w:rPr>
+          <w:rFonts w:ascii="Century Gothic" w:eastAsia="Century Gothic" w:hAnsi="Century Gothic" w:cs="Century Gothic"/>
+          <w:sz w:val="24"/>
+          <w:szCs w:val="24"/>
+          <w:lang w:val="es-ES"/>
+        </w:rPr>
+        <w:t>income</w:t>
+      </w:r>
+      <w:proofErr w:type="spellEnd"/>
+      <w:r>
+        <w:rPr>
+          <w:rFonts w:ascii="Century Gothic" w:eastAsia="Century Gothic" w:hAnsi="Century Gothic" w:cs="Century Gothic"/>
+          <w:sz w:val="24"/>
+          <w:szCs w:val="24"/>
+          <w:lang w:val="es-ES"/>
+        </w:rPr>
+        <w:t xml:space="preserve"> </w:t>
+      </w:r>
+      <w:proofErr w:type="spellStart"/>
+      <w:r>
+        <w:rPr>
+          <w:rFonts w:ascii="Century Gothic" w:eastAsia="Century Gothic" w:hAnsi="Century Gothic" w:cs="Century Gothic"/>
+          <w:sz w:val="24"/>
+          <w:szCs w:val="24"/>
+          <w:lang w:val="es-ES"/>
+        </w:rPr>
+        <w:t>composition</w:t>
+      </w:r>
+      <w:proofErr w:type="spellEnd"/>
+      <w:r>
+        <w:rPr>
+          <w:rFonts w:ascii="Century Gothic" w:eastAsia="Century Gothic" w:hAnsi="Century Gothic" w:cs="Century Gothic"/>
+          <w:sz w:val="24"/>
+          <w:szCs w:val="24"/>
+          <w:lang w:val="es-ES"/>
+        </w:rPr>
+        <w:t xml:space="preserve"> </w:t>
+      </w:r>
+      <w:proofErr w:type="spellStart"/>
+      <w:r>
+        <w:rPr>
+          <w:rFonts w:ascii="Century Gothic" w:eastAsia="Century Gothic" w:hAnsi="Century Gothic" w:cs="Century Gothic"/>
+          <w:sz w:val="24"/>
+          <w:szCs w:val="24"/>
+          <w:lang w:val="es-ES"/>
+        </w:rPr>
+        <w:t>of</w:t>
+      </w:r>
+      <w:proofErr w:type="spellEnd"/>
+      <w:r>
+        <w:rPr>
+          <w:rFonts w:ascii="Century Gothic" w:eastAsia="Century Gothic" w:hAnsi="Century Gothic" w:cs="Century Gothic"/>
+          <w:sz w:val="24"/>
+          <w:szCs w:val="24"/>
+          <w:lang w:val="es-ES"/>
+        </w:rPr>
+        <w:t xml:space="preserve"> </w:t>
+      </w:r>
+      <w:proofErr w:type="spellStart"/>
+      <w:r>
+        <w:rPr>
+          <w:rFonts w:ascii="Century Gothic" w:eastAsia="Century Gothic" w:hAnsi="Century Gothic" w:cs="Century Gothic"/>
+          <w:sz w:val="24"/>
+          <w:szCs w:val="24"/>
+          <w:lang w:val="es-ES"/>
+        </w:rPr>
+        <w:t>resources</w:t>
+      </w:r>
+      <w:proofErr w:type="spellEnd"/>
+      <w:r>
+        <w:rPr>
+          <w:rFonts w:ascii="Century Gothic" w:eastAsia="Century Gothic" w:hAnsi="Century Gothic" w:cs="Century Gothic"/>
+          <w:sz w:val="24"/>
+          <w:szCs w:val="24"/>
+          <w:lang w:val="es-ES"/>
+        </w:rPr>
+        <w:t xml:space="preserve"> la que más despista al modelo. Al tener una media de 597, cuando realmente debería estar en 1, hace que la predicción sobre la expectativa de vida sea mucho mayor. Esto será implementado en las mejoras al pipeline.</w:t>
       </w:r>
     </w:p>
     <w:p>
@@ -3916,6 +3984,7 @@
           <w:szCs w:val="24"/>
           <w:lang w:val="es-ES"/>
         </w:rPr>
+        <w:lastRenderedPageBreak/>
         <w:t xml:space="preserve">Note que </w:t>
       </w:r>
       <w:r>
@@ -4046,7 +4115,6 @@
           <w:szCs w:val="24"/>
           <w:lang w:val="es-ES"/>
         </w:rPr>
-        <w:lastRenderedPageBreak/>
         <w:drawing>
           <wp:inline distT="0" distB="0" distL="0" distR="0" wp14:anchorId="6370723D" wp14:editId="60944F3D">
             <wp:extent cx="4025040" cy="6008915"/>
@@ -4262,7 +4330,6 @@
           <w:szCs w:val="24"/>
           <w:lang w:val="es-ES"/>
         </w:rPr>
-        <w:lastRenderedPageBreak/>
         <w:t>Hay fallas</w:t>
       </w:r>
     </w:p>
@@ -4611,25 +4678,7 @@
           <w:szCs w:val="24"/>
           <w:lang w:val="es-ES"/>
         </w:rPr>
-        <w:t xml:space="preserve">: 0 con la que venía el archivo de entrenamiento), y enviar el JSON con este campo. En realidad, como </w:t>
-      </w:r>
-      <w:r>
-        <w:rPr>
-          <w:rFonts w:ascii="Century Gothic" w:eastAsia="Century Gothic" w:hAnsi="Century Gothic" w:cs="Century Gothic"/>
-          <w:sz w:val="24"/>
-          <w:szCs w:val="24"/>
-          <w:lang w:val="es-ES"/>
-        </w:rPr>
-        <w:t>Unnamed</w:t>
-      </w:r>
-      <w:r>
-        <w:rPr>
-          <w:rFonts w:ascii="Century Gothic" w:eastAsia="Century Gothic" w:hAnsi="Century Gothic" w:cs="Century Gothic"/>
-          <w:sz w:val="24"/>
-          <w:szCs w:val="24"/>
-          <w:lang w:val="es-ES"/>
-        </w:rPr>
-        <w:t xml:space="preserve">_0 </w:t>
+        <w:t xml:space="preserve">: 0 con la que venía el archivo de entrenamiento), y enviar el JSON con este campo. En realidad, como Unnamed_0 </w:t>
       </w:r>
       <w:r>
         <w:rPr>
@@ -4831,7 +4880,19 @@
           <w:rFonts w:ascii="Century Gothic" w:eastAsia="Century Gothic" w:hAnsi="Century Gothic" w:cs="Century Gothic"/>
           <w:sz w:val="24"/>
           <w:szCs w:val="24"/>
-          <w:u w:val="single"/>
+          <w:lang w:val="es-ES"/>
+        </w:rPr>
+      </w:pPr>
+    </w:p>
+    <w:p>
+      <w:pPr>
+        <w:pStyle w:val="Prrafodelista"/>
+        <w:ind w:left="360"/>
+        <w:jc w:val="both"/>
+        <w:rPr>
+          <w:rFonts w:ascii="Century Gothic" w:eastAsia="Century Gothic" w:hAnsi="Century Gothic" w:cs="Century Gothic"/>
+          <w:sz w:val="24"/>
+          <w:szCs w:val="24"/>
           <w:lang w:val="es-ES"/>
         </w:rPr>
       </w:pPr>
@@ -4842,11 +4903,359 @@
           <w:bCs/>
           <w:sz w:val="24"/>
           <w:szCs w:val="24"/>
+          <w:lang w:val="es-ES"/>
+        </w:rPr>
+        <w:t xml:space="preserve">Nombre del archivo: </w:t>
+      </w:r>
+      <w:r>
+        <w:rPr>
+          <w:rFonts w:ascii="Century Gothic" w:eastAsia="Century Gothic" w:hAnsi="Century Gothic" w:cs="Century Gothic"/>
+          <w:sz w:val="24"/>
+          <w:szCs w:val="24"/>
+          <w:lang w:val="es-ES"/>
+        </w:rPr>
+        <w:t>FallaUnnamed</w:t>
+      </w:r>
+      <w:r>
+        <w:rPr>
+          <w:rFonts w:ascii="Century Gothic" w:eastAsia="Century Gothic" w:hAnsi="Century Gothic" w:cs="Century Gothic"/>
+          <w:sz w:val="24"/>
+          <w:szCs w:val="24"/>
+          <w:lang w:val="es-ES"/>
+        </w:rPr>
+        <w:t>R2</w:t>
+      </w:r>
+    </w:p>
+    <w:p>
+      <w:pPr>
+        <w:jc w:val="both"/>
+        <w:rPr>
+          <w:rFonts w:ascii="Century Gothic" w:eastAsia="Century Gothic" w:hAnsi="Century Gothic" w:cs="Century Gothic"/>
+          <w:sz w:val="24"/>
+          <w:szCs w:val="24"/>
+          <w:lang w:val="es-ES"/>
+        </w:rPr>
+      </w:pPr>
+      <w:r>
+        <w:rPr>
+          <w:rFonts w:ascii="Century Gothic" w:eastAsia="Century Gothic" w:hAnsi="Century Gothic" w:cs="Century Gothic"/>
+          <w:sz w:val="24"/>
+          <w:szCs w:val="24"/>
+          <w:lang w:val="es-ES"/>
+        </w:rPr>
+        <w:t xml:space="preserve">El mismo error se hace evidente en la petición del </w:t>
+      </w:r>
+      <m:oMath>
+        <m:sSup>
+          <m:sSupPr>
+            <m:ctrlPr>
+              <w:rPr>
+                <w:rFonts w:ascii="Cambria Math" w:eastAsia="Century Gothic" w:hAnsi="Cambria Math" w:cs="Century Gothic"/>
+                <w:i/>
+                <w:sz w:val="24"/>
+                <w:szCs w:val="24"/>
+                <w:lang w:val="es-ES"/>
+              </w:rPr>
+            </m:ctrlPr>
+          </m:sSupPr>
+          <m:e>
+            <m:r>
+              <w:rPr>
+                <w:rFonts w:ascii="Cambria Math" w:eastAsia="Century Gothic" w:hAnsi="Cambria Math" w:cs="Century Gothic"/>
+                <w:sz w:val="24"/>
+                <w:szCs w:val="24"/>
+                <w:lang w:val="es-ES"/>
+              </w:rPr>
+              <m:t>r</m:t>
+            </m:r>
+          </m:e>
+          <m:sup>
+            <m:r>
+              <w:rPr>
+                <w:rFonts w:ascii="Cambria Math" w:eastAsia="Century Gothic" w:hAnsi="Cambria Math" w:cs="Century Gothic"/>
+                <w:sz w:val="24"/>
+                <w:szCs w:val="24"/>
+                <w:lang w:val="es-ES"/>
+              </w:rPr>
+              <m:t>2</m:t>
+            </m:r>
+          </m:sup>
+        </m:sSup>
+      </m:oMath>
+      <w:r>
+        <w:rPr>
+          <w:rFonts w:ascii="Century Gothic" w:eastAsia="Century Gothic" w:hAnsi="Century Gothic" w:cs="Century Gothic"/>
+          <w:sz w:val="24"/>
+          <w:szCs w:val="24"/>
+          <w:lang w:val="es-ES"/>
+        </w:rPr>
+        <w:t>,</w:t>
+      </w:r>
+      <w:r>
+        <w:rPr>
+          <w:rFonts w:ascii="Century Gothic" w:eastAsia="Century Gothic" w:hAnsi="Century Gothic" w:cs="Century Gothic"/>
+          <w:sz w:val="24"/>
+          <w:szCs w:val="24"/>
+          <w:lang w:val="es-ES"/>
+        </w:rPr>
+        <w:t xml:space="preserve"> si no se envía el campo con </w:t>
+      </w:r>
+      <w:proofErr w:type="spellStart"/>
+      <w:r>
+        <w:rPr>
+          <w:rFonts w:ascii="Century Gothic" w:eastAsia="Century Gothic" w:hAnsi="Century Gothic" w:cs="Century Gothic"/>
+          <w:sz w:val="24"/>
+          <w:szCs w:val="24"/>
+          <w:lang w:val="es-ES"/>
+        </w:rPr>
+        <w:t>Unnamed</w:t>
+      </w:r>
+      <w:proofErr w:type="spellEnd"/>
+      <w:r>
+        <w:rPr>
+          <w:rFonts w:ascii="Century Gothic" w:eastAsia="Century Gothic" w:hAnsi="Century Gothic" w:cs="Century Gothic"/>
+          <w:sz w:val="24"/>
+          <w:szCs w:val="24"/>
+          <w:lang w:val="es-ES"/>
+        </w:rPr>
+        <w:t xml:space="preserve">: 0, por exactamente las mismas razones que las descritas previamente. </w:t>
+      </w:r>
+    </w:p>
+    <w:p>
+      <w:pPr>
+        <w:jc w:val="both"/>
+        <w:rPr>
+          <w:rFonts w:ascii="Century Gothic" w:eastAsia="Century Gothic" w:hAnsi="Century Gothic" w:cs="Century Gothic"/>
+          <w:sz w:val="24"/>
+          <w:szCs w:val="24"/>
+          <w:lang w:val="es-ES"/>
+        </w:rPr>
+      </w:pPr>
+      <w:r>
+        <w:rPr>
+          <w:rFonts w:ascii="Century Gothic" w:eastAsia="Century Gothic" w:hAnsi="Century Gothic" w:cs="Century Gothic"/>
+          <w:noProof/>
+          <w:sz w:val="24"/>
+          <w:szCs w:val="24"/>
+          <w:lang w:val="es-ES"/>
+        </w:rPr>
+        <w:drawing>
+          <wp:inline distT="0" distB="0" distL="0" distR="0" wp14:anchorId="1D2C9EC2" wp14:editId="038C8F18">
+            <wp:extent cx="2786049" cy="3831772"/>
+            <wp:effectExtent l="0" t="0" r="0" b="3810"/>
+            <wp:docPr id="23" name="Imagen 23"/>
+            <wp:cNvGraphicFramePr>
+              <a:graphicFrameLocks xmlns:a="http://schemas.openxmlformats.org/drawingml/2006/main" noChangeAspect="1"/>
+            </wp:cNvGraphicFramePr>
+            <a:graphic xmlns:a="http://schemas.openxmlformats.org/drawingml/2006/main">
+              <a:graphicData uri="http://schemas.openxmlformats.org/drawingml/2006/picture">
+                <pic:pic xmlns:pic="http://schemas.openxmlformats.org/drawingml/2006/picture">
+                  <pic:nvPicPr>
+                    <pic:cNvPr id="23" name="Imagen 23"/>
+                    <pic:cNvPicPr/>
+                  </pic:nvPicPr>
+                  <pic:blipFill>
+                    <a:blip r:embed="rId25" cstate="print">
+                      <a:extLst>
+                        <a:ext uri="{28A0092B-C50C-407E-A947-70E740481C1C}">
+                          <a14:useLocalDpi xmlns:a14="http://schemas.microsoft.com/office/drawing/2010/main" val="0"/>
+                        </a:ext>
+                      </a:extLst>
+                    </a:blip>
+                    <a:stretch>
+                      <a:fillRect/>
+                    </a:stretch>
+                  </pic:blipFill>
+                  <pic:spPr>
+                    <a:xfrm>
+                      <a:off x="0" y="0"/>
+                      <a:ext cx="2787972" cy="3834417"/>
+                    </a:xfrm>
+                    <a:prstGeom prst="rect">
+                      <a:avLst/>
+                    </a:prstGeom>
+                  </pic:spPr>
+                </pic:pic>
+              </a:graphicData>
+            </a:graphic>
+          </wp:inline>
+        </w:drawing>
+      </w:r>
+      <w:r>
+        <w:rPr>
+          <w:rFonts w:ascii="Century Gothic" w:eastAsia="Century Gothic" w:hAnsi="Century Gothic" w:cs="Century Gothic"/>
+          <w:noProof/>
+          <w:sz w:val="24"/>
+          <w:szCs w:val="24"/>
+          <w:lang w:val="es-ES"/>
+        </w:rPr>
+        <w:drawing>
+          <wp:inline distT="0" distB="0" distL="0" distR="0" wp14:anchorId="7B24EC16" wp14:editId="0302BB8A">
+            <wp:extent cx="2767330" cy="3668486"/>
+            <wp:effectExtent l="0" t="0" r="1270" b="1905"/>
+            <wp:docPr id="24" name="Imagen 24"/>
+            <wp:cNvGraphicFramePr>
+              <a:graphicFrameLocks xmlns:a="http://schemas.openxmlformats.org/drawingml/2006/main" noChangeAspect="1"/>
+            </wp:cNvGraphicFramePr>
+            <a:graphic xmlns:a="http://schemas.openxmlformats.org/drawingml/2006/main">
+              <a:graphicData uri="http://schemas.openxmlformats.org/drawingml/2006/picture">
+                <pic:pic xmlns:pic="http://schemas.openxmlformats.org/drawingml/2006/picture">
+                  <pic:nvPicPr>
+                    <pic:cNvPr id="24" name="Imagen 24"/>
+                    <pic:cNvPicPr/>
+                  </pic:nvPicPr>
+                  <pic:blipFill>
+                    <a:blip r:embed="rId26" cstate="print">
+                      <a:extLst>
+                        <a:ext uri="{28A0092B-C50C-407E-A947-70E740481C1C}">
+                          <a14:useLocalDpi xmlns:a14="http://schemas.microsoft.com/office/drawing/2010/main" val="0"/>
+                        </a:ext>
+                      </a:extLst>
+                    </a:blip>
+                    <a:stretch>
+                      <a:fillRect/>
+                    </a:stretch>
+                  </pic:blipFill>
+                  <pic:spPr>
+                    <a:xfrm>
+                      <a:off x="0" y="0"/>
+                      <a:ext cx="2769589" cy="3671481"/>
+                    </a:xfrm>
+                    <a:prstGeom prst="rect">
+                      <a:avLst/>
+                    </a:prstGeom>
+                  </pic:spPr>
+                </pic:pic>
+              </a:graphicData>
+            </a:graphic>
+          </wp:inline>
+        </w:drawing>
+      </w:r>
+    </w:p>
+    <w:p>
+      <w:pPr>
+        <w:jc w:val="both"/>
+        <w:rPr>
+          <w:rFonts w:ascii="Century Gothic" w:eastAsia="Century Gothic" w:hAnsi="Century Gothic" w:cs="Century Gothic"/>
+          <w:sz w:val="24"/>
+          <w:szCs w:val="24"/>
+          <w:lang w:val="es-ES"/>
+        </w:rPr>
+      </w:pPr>
+      <w:r>
+        <w:rPr>
+          <w:rFonts w:ascii="Century Gothic" w:eastAsia="Century Gothic" w:hAnsi="Century Gothic" w:cs="Century Gothic"/>
+          <w:sz w:val="24"/>
+          <w:szCs w:val="24"/>
+          <w:lang w:val="es-ES"/>
+        </w:rPr>
+        <w:t xml:space="preserve">Note que el resultado es exactamente en </w:t>
+      </w:r>
+      <w:proofErr w:type="spellStart"/>
+      <w:r>
+        <w:rPr>
+          <w:rFonts w:ascii="Century Gothic" w:eastAsia="Century Gothic" w:hAnsi="Century Gothic" w:cs="Century Gothic"/>
+          <w:sz w:val="24"/>
+          <w:szCs w:val="24"/>
+          <w:lang w:val="es-ES"/>
+        </w:rPr>
+        <w:t>Postman</w:t>
+      </w:r>
+      <w:proofErr w:type="spellEnd"/>
+      <w:r>
+        <w:rPr>
+          <w:rFonts w:ascii="Century Gothic" w:eastAsia="Century Gothic" w:hAnsi="Century Gothic" w:cs="Century Gothic"/>
+          <w:sz w:val="24"/>
+          <w:szCs w:val="24"/>
+          <w:lang w:val="es-ES"/>
+        </w:rPr>
+        <w:t>, como es de esperarse. Es posible notar que el modelo no se ejecuta porque hay un error que está haciendo falta enviar en la petición.</w:t>
+      </w:r>
+    </w:p>
+    <w:p>
+      <w:pPr>
+        <w:jc w:val="both"/>
+        <w:rPr>
+          <w:rFonts w:ascii="Century Gothic" w:eastAsia="Century Gothic" w:hAnsi="Century Gothic" w:cs="Century Gothic"/>
+          <w:sz w:val="24"/>
+          <w:szCs w:val="24"/>
+          <w:lang w:val="es-ES"/>
+        </w:rPr>
+      </w:pPr>
+      <w:r>
+        <w:rPr>
+          <w:rFonts w:ascii="Century Gothic" w:eastAsia="Century Gothic" w:hAnsi="Century Gothic" w:cs="Century Gothic"/>
+          <w:noProof/>
+          <w:sz w:val="24"/>
+          <w:szCs w:val="24"/>
+          <w:lang w:val="es-ES"/>
+        </w:rPr>
+        <w:lastRenderedPageBreak/>
+        <w:drawing>
+          <wp:inline distT="0" distB="0" distL="0" distR="0" wp14:anchorId="732E3F7A" wp14:editId="3B7B4DE4">
+            <wp:extent cx="4212590" cy="8258810"/>
+            <wp:effectExtent l="0" t="0" r="3810" b="0"/>
+            <wp:docPr id="25" name="Imagen 25"/>
+            <wp:cNvGraphicFramePr>
+              <a:graphicFrameLocks xmlns:a="http://schemas.openxmlformats.org/drawingml/2006/main" noChangeAspect="1"/>
+            </wp:cNvGraphicFramePr>
+            <a:graphic xmlns:a="http://schemas.openxmlformats.org/drawingml/2006/main">
+              <a:graphicData uri="http://schemas.openxmlformats.org/drawingml/2006/picture">
+                <pic:pic xmlns:pic="http://schemas.openxmlformats.org/drawingml/2006/picture">
+                  <pic:nvPicPr>
+                    <pic:cNvPr id="25" name="Imagen 25"/>
+                    <pic:cNvPicPr/>
+                  </pic:nvPicPr>
+                  <pic:blipFill>
+                    <a:blip r:embed="rId27">
+                      <a:extLst>
+                        <a:ext uri="{28A0092B-C50C-407E-A947-70E740481C1C}">
+                          <a14:useLocalDpi xmlns:a14="http://schemas.microsoft.com/office/drawing/2010/main" val="0"/>
+                        </a:ext>
+                      </a:extLst>
+                    </a:blip>
+                    <a:stretch>
+                      <a:fillRect/>
+                    </a:stretch>
+                  </pic:blipFill>
+                  <pic:spPr>
+                    <a:xfrm>
+                      <a:off x="0" y="0"/>
+                      <a:ext cx="4212590" cy="8258810"/>
+                    </a:xfrm>
+                    <a:prstGeom prst="rect">
+                      <a:avLst/>
+                    </a:prstGeom>
+                  </pic:spPr>
+                </pic:pic>
+              </a:graphicData>
+            </a:graphic>
+          </wp:inline>
+        </w:drawing>
+      </w:r>
+    </w:p>
+    <w:p>
+      <w:pPr>
+        <w:jc w:val="both"/>
+        <w:rPr>
+          <w:rFonts w:ascii="Century Gothic" w:eastAsia="Century Gothic" w:hAnsi="Century Gothic" w:cs="Century Gothic"/>
+          <w:sz w:val="24"/>
+          <w:szCs w:val="24"/>
+          <w:lang w:val="es-ES"/>
+        </w:rPr>
+      </w:pPr>
+    </w:p>
+    <w:p>
+      <w:pPr>
+        <w:jc w:val="both"/>
+        <w:rPr>
+          <w:rFonts w:ascii="Century Gothic" w:eastAsia="Century Gothic" w:hAnsi="Century Gothic" w:cs="Century Gothic"/>
+          <w:sz w:val="24"/>
+          <w:szCs w:val="24"/>
           <w:u w:val="single"/>
           <w:lang w:val="es-ES"/>
         </w:rPr>
-        <w:t>E</w:t>
-      </w:r>
+      </w:pPr>
       <w:r>
         <w:rPr>
           <w:rFonts w:ascii="Century Gothic" w:eastAsia="Century Gothic" w:hAnsi="Century Gothic" w:cs="Century Gothic"/>
@@ -4857,7 +5266,7 @@
           <w:u w:val="single"/>
           <w:lang w:val="es-ES"/>
         </w:rPr>
-        <w:t xml:space="preserve">strategia </w:t>
+        <w:t>E</w:t>
       </w:r>
       <w:r>
         <w:rPr>
@@ -4869,7 +5278,7 @@
           <w:u w:val="single"/>
           <w:lang w:val="es-ES"/>
         </w:rPr>
-        <w:t>por desarrollar</w:t>
+        <w:t xml:space="preserve">strategia </w:t>
       </w:r>
       <w:r>
         <w:rPr>
@@ -4881,7 +5290,7 @@
           <w:u w:val="single"/>
           <w:lang w:val="es-ES"/>
         </w:rPr>
-        <w:t xml:space="preserve"> sobre el software para mitigar incoherencias en el resultado y fallas en el sistema</w:t>
+        <w:t>por desarrollar</w:t>
       </w:r>
       <w:r>
         <w:rPr>
@@ -4893,324 +5302,9 @@
           <w:u w:val="single"/>
           <w:lang w:val="es-ES"/>
         </w:rPr>
-        <w:t>:</w:t>
-      </w:r>
-    </w:p>
-    <w:p>
-      <w:pPr>
-        <w:jc w:val="both"/>
-        <w:rPr>
-          <w:rFonts w:ascii="Century Gothic" w:eastAsia="Century Gothic" w:hAnsi="Century Gothic" w:cs="Century Gothic"/>
-          <w:sz w:val="24"/>
-          <w:szCs w:val="24"/>
-          <w:lang w:val="es-ES"/>
-        </w:rPr>
-      </w:pPr>
-      <w:r>
-        <w:rPr>
-          <w:rFonts w:ascii="Century Gothic" w:eastAsia="Century Gothic" w:hAnsi="Century Gothic" w:cs="Century Gothic"/>
-          <w:sz w:val="24"/>
-          <w:szCs w:val="24"/>
-          <w:lang w:val="es-ES"/>
-        </w:rPr>
-        <w:t xml:space="preserve">Una posible estrategia es </w:t>
-      </w:r>
-      <w:r>
-        <w:rPr>
-          <w:rFonts w:ascii="Century Gothic" w:eastAsia="Century Gothic" w:hAnsi="Century Gothic" w:cs="Century Gothic"/>
-          <w:sz w:val="24"/>
-          <w:szCs w:val="24"/>
-          <w:lang w:val="es-ES"/>
-        </w:rPr>
-        <w:t xml:space="preserve">mejorar </w:t>
-      </w:r>
-      <w:r>
-        <w:rPr>
-          <w:rFonts w:ascii="Century Gothic" w:eastAsia="Century Gothic" w:hAnsi="Century Gothic" w:cs="Century Gothic"/>
-          <w:sz w:val="24"/>
-          <w:szCs w:val="24"/>
-          <w:lang w:val="es-ES"/>
-        </w:rPr>
-        <w:t>el pipeline</w:t>
-      </w:r>
-      <w:r>
-        <w:rPr>
-          <w:rFonts w:ascii="Century Gothic" w:eastAsia="Century Gothic" w:hAnsi="Century Gothic" w:cs="Century Gothic"/>
-          <w:sz w:val="24"/>
-          <w:szCs w:val="24"/>
-          <w:lang w:val="es-ES"/>
-        </w:rPr>
-        <w:t xml:space="preserve">, en esta </w:t>
-      </w:r>
-      <w:r>
-        <w:rPr>
-          <w:rFonts w:ascii="Century Gothic" w:eastAsia="Century Gothic" w:hAnsi="Century Gothic" w:cs="Century Gothic"/>
-          <w:sz w:val="24"/>
-          <w:szCs w:val="24"/>
-          <w:lang w:val="es-ES"/>
-        </w:rPr>
-        <w:t xml:space="preserve">forma </w:t>
-      </w:r>
-      <w:r>
-        <w:rPr>
-          <w:rFonts w:ascii="Century Gothic" w:eastAsia="Century Gothic" w:hAnsi="Century Gothic" w:cs="Century Gothic"/>
-          <w:sz w:val="24"/>
-          <w:szCs w:val="24"/>
-          <w:lang w:val="es-ES"/>
-        </w:rPr>
-        <w:t>podríamos tener en cuenta la posibilidad de que no sea agregado la columna “</w:t>
-      </w:r>
-      <w:proofErr w:type="spellStart"/>
-      <w:r>
-        <w:rPr>
-          <w:rFonts w:ascii="Century Gothic" w:eastAsia="Century Gothic" w:hAnsi="Century Gothic" w:cs="Century Gothic"/>
-          <w:sz w:val="24"/>
-          <w:szCs w:val="24"/>
-          <w:lang w:val="es-ES"/>
-        </w:rPr>
-        <w:t>Unnamed</w:t>
-      </w:r>
-      <w:proofErr w:type="spellEnd"/>
-      <w:r>
-        <w:rPr>
-          <w:rFonts w:ascii="Century Gothic" w:eastAsia="Century Gothic" w:hAnsi="Century Gothic" w:cs="Century Gothic"/>
-          <w:sz w:val="24"/>
-          <w:szCs w:val="24"/>
-          <w:lang w:val="es-ES"/>
-        </w:rPr>
-        <w:t>”</w:t>
-      </w:r>
-      <w:r>
-        <w:rPr>
-          <w:rFonts w:ascii="Century Gothic" w:eastAsia="Century Gothic" w:hAnsi="Century Gothic" w:cs="Century Gothic"/>
-          <w:sz w:val="24"/>
-          <w:szCs w:val="24"/>
-          <w:lang w:val="es-ES"/>
-        </w:rPr>
-        <w:t xml:space="preserve">, por lo que, el modelo debería correr exitosamente </w:t>
-      </w:r>
-      <w:r>
-        <w:rPr>
-          <w:rFonts w:ascii="Century Gothic" w:eastAsia="Century Gothic" w:hAnsi="Century Gothic" w:cs="Century Gothic"/>
-          <w:sz w:val="24"/>
-          <w:szCs w:val="24"/>
-          <w:lang w:val="es-ES"/>
-        </w:rPr>
-        <w:t xml:space="preserve">con o sin esta columna. </w:t>
-      </w:r>
-    </w:p>
-    <w:p>
-      <w:pPr>
-        <w:jc w:val="both"/>
-        <w:rPr>
-          <w:rFonts w:ascii="Century Gothic" w:eastAsia="Century Gothic" w:hAnsi="Century Gothic" w:cs="Century Gothic"/>
-          <w:sz w:val="24"/>
-          <w:szCs w:val="24"/>
-          <w:lang w:val="es-ES"/>
-        </w:rPr>
-      </w:pPr>
-      <w:r>
-        <w:rPr>
-          <w:rFonts w:ascii="Century Gothic" w:eastAsia="Century Gothic" w:hAnsi="Century Gothic" w:cs="Century Gothic"/>
-          <w:sz w:val="24"/>
-          <w:szCs w:val="24"/>
-          <w:lang w:val="es-ES"/>
-        </w:rPr>
-        <w:t xml:space="preserve">Por otro lado, podríamos dar un mejor manejo a los valores </w:t>
-      </w:r>
-      <w:r>
-        <w:rPr>
-          <w:rFonts w:ascii="Century Gothic" w:eastAsia="Century Gothic" w:hAnsi="Century Gothic" w:cs="Century Gothic"/>
-          <w:sz w:val="24"/>
-          <w:szCs w:val="24"/>
-          <w:lang w:val="es-ES"/>
-        </w:rPr>
-        <w:t>nulos,</w:t>
-      </w:r>
-      <w:r>
-        <w:rPr>
-          <w:rFonts w:ascii="Century Gothic" w:eastAsia="Century Gothic" w:hAnsi="Century Gothic" w:cs="Century Gothic"/>
-          <w:sz w:val="24"/>
-          <w:szCs w:val="24"/>
-          <w:lang w:val="es-ES"/>
-        </w:rPr>
-        <w:t xml:space="preserve"> nosotros los tratamos con la media,</w:t>
-      </w:r>
-      <w:r>
-        <w:rPr>
-          <w:rFonts w:ascii="Century Gothic" w:eastAsia="Century Gothic" w:hAnsi="Century Gothic" w:cs="Century Gothic"/>
-          <w:sz w:val="24"/>
-          <w:szCs w:val="24"/>
-          <w:lang w:val="es-ES"/>
-        </w:rPr>
-        <w:t xml:space="preserve"> </w:t>
-      </w:r>
-      <w:r>
-        <w:rPr>
-          <w:rFonts w:ascii="Century Gothic" w:eastAsia="Century Gothic" w:hAnsi="Century Gothic" w:cs="Century Gothic"/>
-          <w:sz w:val="24"/>
-          <w:szCs w:val="24"/>
-          <w:lang w:val="es-ES"/>
-        </w:rPr>
-        <w:t xml:space="preserve">pero se podría probar alternativas como la </w:t>
-      </w:r>
-      <w:r>
-        <w:rPr>
-          <w:rFonts w:ascii="Century Gothic" w:eastAsia="Century Gothic" w:hAnsi="Century Gothic" w:cs="Century Gothic"/>
-          <w:sz w:val="24"/>
-          <w:szCs w:val="24"/>
-          <w:lang w:val="es-ES"/>
-        </w:rPr>
-        <w:t xml:space="preserve">eliminación de estos datos o la </w:t>
-      </w:r>
-      <w:r>
-        <w:rPr>
-          <w:rFonts w:ascii="Century Gothic" w:eastAsia="Century Gothic" w:hAnsi="Century Gothic" w:cs="Century Gothic"/>
-          <w:sz w:val="24"/>
-          <w:szCs w:val="24"/>
-          <w:lang w:val="es-ES"/>
-        </w:rPr>
-        <w:t>imputación</w:t>
-      </w:r>
-      <w:r>
-        <w:rPr>
-          <w:rFonts w:ascii="Century Gothic" w:eastAsia="Century Gothic" w:hAnsi="Century Gothic" w:cs="Century Gothic"/>
-          <w:sz w:val="24"/>
-          <w:szCs w:val="24"/>
-          <w:lang w:val="es-ES"/>
-        </w:rPr>
-        <w:t xml:space="preserve"> con otro valor significativo que no sea la media.</w:t>
-      </w:r>
-      <w:r>
-        <w:rPr>
-          <w:rFonts w:ascii="Century Gothic" w:eastAsia="Century Gothic" w:hAnsi="Century Gothic" w:cs="Century Gothic"/>
-          <w:sz w:val="24"/>
-          <w:szCs w:val="24"/>
-          <w:lang w:val="es-ES"/>
-        </w:rPr>
-        <w:t xml:space="preserve"> En este caso, proponemos </w:t>
-      </w:r>
-      <w:r>
-        <w:rPr>
-          <w:rFonts w:ascii="Century Gothic" w:eastAsia="Century Gothic" w:hAnsi="Century Gothic" w:cs="Century Gothic"/>
-          <w:sz w:val="24"/>
-          <w:szCs w:val="24"/>
-          <w:lang w:val="es-ES"/>
-        </w:rPr>
-        <w:t>dividir todos aquellos valores que sean mayores que 1</w:t>
-      </w:r>
-      <w:r>
-        <w:rPr>
-          <w:rFonts w:ascii="Century Gothic" w:eastAsia="Century Gothic" w:hAnsi="Century Gothic" w:cs="Century Gothic"/>
-          <w:sz w:val="24"/>
-          <w:szCs w:val="24"/>
-          <w:lang w:val="es-ES"/>
-        </w:rPr>
-        <w:t xml:space="preserve">, entre 1000, para evitar este error. </w:t>
-      </w:r>
-    </w:p>
-    <w:p>
-      <w:pPr>
-        <w:jc w:val="both"/>
-        <w:rPr>
-          <w:rFonts w:ascii="Century Gothic" w:eastAsia="Century Gothic" w:hAnsi="Century Gothic" w:cs="Century Gothic"/>
-          <w:sz w:val="24"/>
-          <w:szCs w:val="24"/>
-          <w:lang w:val="es-ES"/>
-        </w:rPr>
-      </w:pPr>
-      <w:r>
-        <w:rPr>
-          <w:rFonts w:ascii="Century Gothic" w:eastAsia="Century Gothic" w:hAnsi="Century Gothic" w:cs="Century Gothic"/>
-          <w:sz w:val="24"/>
-          <w:szCs w:val="24"/>
-          <w:lang w:val="es-ES"/>
-        </w:rPr>
-        <w:t>El intento de ambas mejor</w:t>
-      </w:r>
-      <w:r>
-        <w:rPr>
-          <w:rFonts w:ascii="Century Gothic" w:eastAsia="Century Gothic" w:hAnsi="Century Gothic" w:cs="Century Gothic"/>
-          <w:sz w:val="24"/>
-          <w:szCs w:val="24"/>
-          <w:lang w:val="es-ES"/>
-        </w:rPr>
-        <w:t>a</w:t>
-      </w:r>
-      <w:r>
-        <w:rPr>
-          <w:rFonts w:ascii="Century Gothic" w:eastAsia="Century Gothic" w:hAnsi="Century Gothic" w:cs="Century Gothic"/>
-          <w:sz w:val="24"/>
-          <w:szCs w:val="24"/>
-          <w:lang w:val="es-ES"/>
-        </w:rPr>
-        <w:t xml:space="preserve">s en la implementación puede encontrarlo </w:t>
-      </w:r>
-      <w:r>
-        <w:rPr>
-          <w:rFonts w:ascii="Century Gothic" w:eastAsia="Century Gothic" w:hAnsi="Century Gothic" w:cs="Century Gothic"/>
-          <w:sz w:val="24"/>
-          <w:szCs w:val="24"/>
-          <w:lang w:val="es-ES"/>
-        </w:rPr>
-        <w:t xml:space="preserve">en el repositorio </w:t>
-      </w:r>
-      <w:hyperlink r:id="rId25" w:history="1">
-        <w:r>
-          <w:rPr>
-            <w:rStyle w:val="Hipervnculo"/>
-            <w:rFonts w:ascii="Century Gothic" w:eastAsia="Century Gothic" w:hAnsi="Century Gothic" w:cs="Century Gothic"/>
-            <w:sz w:val="24"/>
-            <w:szCs w:val="24"/>
-            <w:lang w:val="es-ES"/>
-          </w:rPr>
-          <w:t>https://github.com/sofiaalvar</w:t>
-        </w:r>
-        <w:r>
-          <w:rPr>
-            <w:rStyle w:val="Hipervnculo"/>
-            <w:rFonts w:ascii="Century Gothic" w:eastAsia="Century Gothic" w:hAnsi="Century Gothic" w:cs="Century Gothic"/>
-            <w:sz w:val="24"/>
-            <w:szCs w:val="24"/>
-            <w:lang w:val="es-ES"/>
-          </w:rPr>
-          <w:t>e</w:t>
-        </w:r>
-        <w:r>
-          <w:rPr>
-            <w:rStyle w:val="Hipervnculo"/>
-            <w:rFonts w:ascii="Century Gothic" w:eastAsia="Century Gothic" w:hAnsi="Century Gothic" w:cs="Century Gothic"/>
-            <w:sz w:val="24"/>
-            <w:szCs w:val="24"/>
-            <w:lang w:val="es-ES"/>
-          </w:rPr>
-          <w:t>zlopez/BI-Lab4-Mejoras</w:t>
-        </w:r>
-      </w:hyperlink>
-      <w:r>
-        <w:rPr>
-          <w:rFonts w:ascii="Century Gothic" w:eastAsia="Century Gothic" w:hAnsi="Century Gothic" w:cs="Century Gothic"/>
-          <w:sz w:val="24"/>
-          <w:szCs w:val="24"/>
-          <w:lang w:val="es-ES"/>
-        </w:rPr>
-        <w:t xml:space="preserve">  .</w:t>
-      </w:r>
-    </w:p>
-    <w:p>
-      <w:pPr>
-        <w:jc w:val="both"/>
-        <w:rPr>
-          <w:rFonts w:ascii="Century Gothic" w:eastAsia="Century Gothic" w:hAnsi="Century Gothic" w:cs="Century Gothic"/>
-          <w:sz w:val="24"/>
-          <w:szCs w:val="24"/>
-          <w:lang w:val="es-ES"/>
-        </w:rPr>
-      </w:pPr>
-    </w:p>
-    <w:p>
-      <w:pPr>
-        <w:jc w:val="both"/>
+        <w:t xml:space="preserve"> sobre el software para mitigar incoherencias en el resultado y fallas en el sistema</w:t>
+      </w:r>
+      <w:r>
         <w:rPr>
           <w:rFonts w:ascii="Century Gothic" w:eastAsia="Century Gothic" w:hAnsi="Century Gothic" w:cs="Century Gothic"/>
           <w:b/>
@@ -5220,104 +5314,72 @@
           <w:u w:val="single"/>
           <w:lang w:val="es-ES"/>
         </w:rPr>
-      </w:pPr>
-      <w:r>
-        <w:rPr>
-          <w:rFonts w:ascii="Century Gothic" w:eastAsia="Century Gothic" w:hAnsi="Century Gothic" w:cs="Century Gothic"/>
-          <w:b/>
-          <w:bCs/>
-          <w:sz w:val="24"/>
-          <w:szCs w:val="24"/>
-          <w:u w:val="single"/>
-          <w:lang w:val="es-ES"/>
-        </w:rPr>
-        <w:t xml:space="preserve">Conclusiones: </w:t>
-      </w:r>
-    </w:p>
-    <w:p>
-      <w:pPr>
-        <w:jc w:val="both"/>
-        <w:rPr>
-          <w:rFonts w:ascii="Century Gothic" w:eastAsia="Century Gothic" w:hAnsi="Century Gothic" w:cs="Century Gothic"/>
-          <w:sz w:val="24"/>
-          <w:szCs w:val="24"/>
-          <w:lang w:val="es-ES"/>
-        </w:rPr>
-      </w:pPr>
-      <w:r>
-        <w:rPr>
-          <w:rFonts w:ascii="Century Gothic" w:eastAsia="Century Gothic" w:hAnsi="Century Gothic" w:cs="Century Gothic"/>
-          <w:sz w:val="24"/>
-          <w:szCs w:val="24"/>
-          <w:lang w:val="es-ES"/>
-        </w:rPr>
-        <w:t xml:space="preserve">En este laboratorio, pudo implementarse satisfactoriamente un pipeline con transformaciones personalizadas, que fue desplegada tanto local como remotamente (en un servidor de AWS). </w:t>
-      </w:r>
-    </w:p>
-    <w:p>
-      <w:pPr>
-        <w:jc w:val="both"/>
-        <w:rPr>
-          <w:rFonts w:ascii="Century Gothic" w:eastAsia="Century Gothic" w:hAnsi="Century Gothic" w:cs="Century Gothic"/>
-          <w:sz w:val="24"/>
-          <w:szCs w:val="24"/>
-          <w:u w:val="single"/>
-          <w:lang w:val="es-ES"/>
-        </w:rPr>
-      </w:pPr>
-      <w:r>
-        <w:rPr>
-          <w:rFonts w:ascii="Century Gothic" w:eastAsia="Century Gothic" w:hAnsi="Century Gothic" w:cs="Century Gothic"/>
-          <w:sz w:val="24"/>
-          <w:szCs w:val="24"/>
-          <w:lang w:val="es-ES"/>
-        </w:rPr>
-        <w:t xml:space="preserve">Hay que tener en cuenta que </w:t>
-      </w:r>
-      <w:r>
-        <w:rPr>
-          <w:rFonts w:ascii="Century Gothic" w:eastAsia="Century Gothic" w:hAnsi="Century Gothic" w:cs="Century Gothic"/>
-          <w:sz w:val="24"/>
-          <w:szCs w:val="24"/>
-          <w:lang w:val="es-ES"/>
-        </w:rPr>
-        <w:t>l</w:t>
-      </w:r>
-      <w:r>
-        <w:rPr>
-          <w:rFonts w:ascii="Century Gothic" w:eastAsia="Century Gothic" w:hAnsi="Century Gothic" w:cs="Century Gothic"/>
-          <w:sz w:val="24"/>
-          <w:szCs w:val="24"/>
-          <w:lang w:val="es-ES"/>
-        </w:rPr>
-        <w:t>os datos solo funcionan para países vecinos a los Alpes y que sean de años cercanos, para que tengan estadísticas</w:t>
-      </w:r>
-      <w:r>
-        <w:rPr>
-          <w:rFonts w:ascii="Century Gothic" w:eastAsia="Century Gothic" w:hAnsi="Century Gothic" w:cs="Century Gothic"/>
-          <w:sz w:val="24"/>
-          <w:szCs w:val="24"/>
-          <w:lang w:val="es-ES"/>
-        </w:rPr>
-        <w:t xml:space="preserve"> similares</w:t>
-      </w:r>
-      <w:r>
-        <w:rPr>
-          <w:rFonts w:ascii="Century Gothic" w:eastAsia="Century Gothic" w:hAnsi="Century Gothic" w:cs="Century Gothic"/>
-          <w:sz w:val="24"/>
-          <w:szCs w:val="24"/>
-          <w:lang w:val="es-ES"/>
-        </w:rPr>
-        <w:t xml:space="preserve">, ya que, debido a factores macro y micro, los índices o variables de estos países pudieron haber cambiado drásticamente, por lo que el modelo dejaría de predecir adecuadamente la expectativa de vida. </w:t>
-      </w:r>
-      <w:r>
-        <w:rPr>
-          <w:rFonts w:ascii="Century Gothic" w:eastAsia="Century Gothic" w:hAnsi="Century Gothic" w:cs="Century Gothic"/>
-          <w:sz w:val="24"/>
-          <w:szCs w:val="24"/>
-          <w:lang w:val="es-ES"/>
-        </w:rPr>
-        <w:t xml:space="preserve">Es por esta razón que los datos incoherentes (como, por ejemplo, el valor de </w:t>
+        <w:t>:</w:t>
+      </w:r>
+    </w:p>
+    <w:p>
+      <w:pPr>
+        <w:jc w:val="both"/>
+        <w:rPr>
+          <w:rFonts w:ascii="Century Gothic" w:eastAsia="Century Gothic" w:hAnsi="Century Gothic" w:cs="Century Gothic"/>
+          <w:sz w:val="24"/>
+          <w:szCs w:val="24"/>
+          <w:lang w:val="es-ES"/>
+        </w:rPr>
+      </w:pPr>
+      <w:r>
+        <w:rPr>
+          <w:rFonts w:ascii="Century Gothic" w:eastAsia="Century Gothic" w:hAnsi="Century Gothic" w:cs="Century Gothic"/>
+          <w:sz w:val="24"/>
+          <w:szCs w:val="24"/>
+          <w:lang w:val="es-ES"/>
+        </w:rPr>
+        <w:t xml:space="preserve">Una posible estrategia es </w:t>
+      </w:r>
+      <w:r>
+        <w:rPr>
+          <w:rFonts w:ascii="Century Gothic" w:eastAsia="Century Gothic" w:hAnsi="Century Gothic" w:cs="Century Gothic"/>
+          <w:sz w:val="24"/>
+          <w:szCs w:val="24"/>
+          <w:lang w:val="es-ES"/>
+        </w:rPr>
+        <w:t xml:space="preserve">mejorar </w:t>
+      </w:r>
+      <w:r>
+        <w:rPr>
+          <w:rFonts w:ascii="Century Gothic" w:eastAsia="Century Gothic" w:hAnsi="Century Gothic" w:cs="Century Gothic"/>
+          <w:sz w:val="24"/>
+          <w:szCs w:val="24"/>
+          <w:lang w:val="es-ES"/>
+        </w:rPr>
+        <w:t>el pipeline</w:t>
+      </w:r>
+      <w:r>
+        <w:rPr>
+          <w:rFonts w:ascii="Century Gothic" w:eastAsia="Century Gothic" w:hAnsi="Century Gothic" w:cs="Century Gothic"/>
+          <w:sz w:val="24"/>
+          <w:szCs w:val="24"/>
+          <w:lang w:val="es-ES"/>
+        </w:rPr>
+        <w:t xml:space="preserve">, en esta </w:t>
+      </w:r>
+      <w:r>
+        <w:rPr>
+          <w:rFonts w:ascii="Century Gothic" w:eastAsia="Century Gothic" w:hAnsi="Century Gothic" w:cs="Century Gothic"/>
+          <w:sz w:val="24"/>
+          <w:szCs w:val="24"/>
+          <w:lang w:val="es-ES"/>
+        </w:rPr>
+        <w:t xml:space="preserve">forma </w:t>
+      </w:r>
+      <w:r>
+        <w:rPr>
+          <w:rFonts w:ascii="Century Gothic" w:eastAsia="Century Gothic" w:hAnsi="Century Gothic" w:cs="Century Gothic"/>
+          <w:sz w:val="24"/>
+          <w:szCs w:val="24"/>
+          <w:lang w:val="es-ES"/>
+        </w:rPr>
+        <w:t>podríamos tener en cuenta la posibilidad de que no sea agregado la columna “</w:t>
       </w:r>
       <w:proofErr w:type="spellStart"/>
       <w:r>
@@ -5327,7 +5389,7 @@
           <w:szCs w:val="24"/>
           <w:lang w:val="es-ES"/>
         </w:rPr>
-        <w:t>income</w:t>
+        <w:t>Unnamed</w:t>
       </w:r>
       <w:proofErr w:type="spellEnd"/>
       <w:r>
@@ -5337,354 +5399,202 @@
           <w:szCs w:val="24"/>
           <w:lang w:val="es-ES"/>
         </w:rPr>
+        <w:t>: 0</w:t>
+      </w:r>
+      <w:r>
+        <w:rPr>
+          <w:rFonts w:ascii="Century Gothic" w:eastAsia="Century Gothic" w:hAnsi="Century Gothic" w:cs="Century Gothic"/>
+          <w:sz w:val="24"/>
+          <w:szCs w:val="24"/>
+          <w:lang w:val="es-ES"/>
+        </w:rPr>
+        <w:t>”</w:t>
+      </w:r>
+      <w:r>
+        <w:rPr>
+          <w:rFonts w:ascii="Century Gothic" w:eastAsia="Century Gothic" w:hAnsi="Century Gothic" w:cs="Century Gothic"/>
+          <w:sz w:val="24"/>
+          <w:szCs w:val="24"/>
+          <w:lang w:val="es-ES"/>
+        </w:rPr>
+        <w:t xml:space="preserve">, por lo que, el modelo debería correr exitosamente </w:t>
+      </w:r>
+      <w:r>
+        <w:rPr>
+          <w:rFonts w:ascii="Century Gothic" w:eastAsia="Century Gothic" w:hAnsi="Century Gothic" w:cs="Century Gothic"/>
+          <w:sz w:val="24"/>
+          <w:szCs w:val="24"/>
+          <w:lang w:val="es-ES"/>
+        </w:rPr>
+        <w:t xml:space="preserve">con o sin esta columna. </w:t>
+      </w:r>
+      <w:r>
+        <w:rPr>
+          <w:rFonts w:ascii="Century Gothic" w:eastAsia="Century Gothic" w:hAnsi="Century Gothic" w:cs="Century Gothic"/>
+          <w:sz w:val="24"/>
+          <w:szCs w:val="24"/>
+          <w:lang w:val="es-ES"/>
+        </w:rPr>
+        <w:t>Creemos que podría mejorarse solamente usando un try-catch, o un condicional, al momento de eliminar las columnas.</w:t>
+      </w:r>
+    </w:p>
+    <w:p>
+      <w:pPr>
+        <w:jc w:val="both"/>
+        <w:rPr>
+          <w:rFonts w:ascii="Century Gothic" w:eastAsia="Century Gothic" w:hAnsi="Century Gothic" w:cs="Century Gothic"/>
+          <w:sz w:val="24"/>
+          <w:szCs w:val="24"/>
+          <w:lang w:val="es-ES"/>
+        </w:rPr>
+      </w:pPr>
+      <w:r>
+        <w:rPr>
+          <w:rFonts w:ascii="Century Gothic" w:eastAsia="Century Gothic" w:hAnsi="Century Gothic" w:cs="Century Gothic"/>
+          <w:sz w:val="24"/>
+          <w:szCs w:val="24"/>
+          <w:lang w:val="es-ES"/>
+        </w:rPr>
+        <w:t xml:space="preserve">Por otro lado, podríamos dar un mejor manejo a los valores </w:t>
+      </w:r>
+      <w:r>
+        <w:rPr>
+          <w:rFonts w:ascii="Century Gothic" w:eastAsia="Century Gothic" w:hAnsi="Century Gothic" w:cs="Century Gothic"/>
+          <w:sz w:val="24"/>
+          <w:szCs w:val="24"/>
+          <w:lang w:val="es-ES"/>
+        </w:rPr>
+        <w:t>nulos,</w:t>
+      </w:r>
+      <w:r>
+        <w:rPr>
+          <w:rFonts w:ascii="Century Gothic" w:eastAsia="Century Gothic" w:hAnsi="Century Gothic" w:cs="Century Gothic"/>
+          <w:sz w:val="24"/>
+          <w:szCs w:val="24"/>
+          <w:lang w:val="es-ES"/>
+        </w:rPr>
+        <w:t xml:space="preserve"> nosotros los tratamos con la media,</w:t>
+      </w:r>
+      <w:r>
+        <w:rPr>
+          <w:rFonts w:ascii="Century Gothic" w:eastAsia="Century Gothic" w:hAnsi="Century Gothic" w:cs="Century Gothic"/>
+          <w:sz w:val="24"/>
+          <w:szCs w:val="24"/>
+          <w:lang w:val="es-ES"/>
+        </w:rPr>
         <w:t xml:space="preserve"> </w:t>
       </w:r>
-      <w:proofErr w:type="spellStart"/>
-      <w:r>
-        <w:rPr>
-          <w:rFonts w:ascii="Century Gothic" w:eastAsia="Century Gothic" w:hAnsi="Century Gothic" w:cs="Century Gothic"/>
-          <w:sz w:val="24"/>
-          <w:szCs w:val="24"/>
-          <w:lang w:val="es-ES"/>
-        </w:rPr>
-        <w:t>composition</w:t>
-      </w:r>
-      <w:proofErr w:type="spellEnd"/>
-      <w:r>
-        <w:rPr>
-          <w:rFonts w:ascii="Century Gothic" w:eastAsia="Century Gothic" w:hAnsi="Century Gothic" w:cs="Century Gothic"/>
-          <w:sz w:val="24"/>
-          <w:szCs w:val="24"/>
-          <w:lang w:val="es-ES"/>
-        </w:rPr>
-        <w:t xml:space="preserve"> </w:t>
-      </w:r>
-      <w:proofErr w:type="spellStart"/>
-      <w:r>
-        <w:rPr>
-          <w:rFonts w:ascii="Century Gothic" w:eastAsia="Century Gothic" w:hAnsi="Century Gothic" w:cs="Century Gothic"/>
-          <w:sz w:val="24"/>
-          <w:szCs w:val="24"/>
-          <w:lang w:val="es-ES"/>
-        </w:rPr>
-        <w:t>of</w:t>
-      </w:r>
-      <w:proofErr w:type="spellEnd"/>
-      <w:r>
-        <w:rPr>
-          <w:rFonts w:ascii="Century Gothic" w:eastAsia="Century Gothic" w:hAnsi="Century Gothic" w:cs="Century Gothic"/>
-          <w:sz w:val="24"/>
-          <w:szCs w:val="24"/>
-          <w:lang w:val="es-ES"/>
-        </w:rPr>
-        <w:t xml:space="preserve"> </w:t>
-      </w:r>
-      <w:proofErr w:type="spellStart"/>
-      <w:r>
-        <w:rPr>
-          <w:rFonts w:ascii="Century Gothic" w:eastAsia="Century Gothic" w:hAnsi="Century Gothic" w:cs="Century Gothic"/>
-          <w:sz w:val="24"/>
-          <w:szCs w:val="24"/>
-          <w:lang w:val="es-ES"/>
-        </w:rPr>
-        <w:t>resources</w:t>
-      </w:r>
-      <w:proofErr w:type="spellEnd"/>
-      <w:r>
-        <w:rPr>
-          <w:rFonts w:ascii="Century Gothic" w:eastAsia="Century Gothic" w:hAnsi="Century Gothic" w:cs="Century Gothic"/>
-          <w:sz w:val="24"/>
-          <w:szCs w:val="24"/>
-          <w:lang w:val="es-ES"/>
-        </w:rPr>
-        <w:t xml:space="preserve">) </w:t>
-      </w:r>
-      <w:r>
-        <w:rPr>
-          <w:rFonts w:ascii="Century Gothic" w:eastAsia="Century Gothic" w:hAnsi="Century Gothic" w:cs="Century Gothic"/>
-          <w:sz w:val="24"/>
-          <w:szCs w:val="24"/>
-          <w:lang w:val="es-ES"/>
-        </w:rPr>
-        <w:t>afectan tanto (y negativamente) la predicción del modelo.</w:t>
-      </w:r>
-    </w:p>
-    <w:p>
-      <w:pPr>
-        <w:jc w:val="both"/>
-        <w:rPr>
-          <w:rFonts w:ascii="Century Gothic" w:eastAsia="Century Gothic" w:hAnsi="Century Gothic" w:cs="Century Gothic"/>
-          <w:b/>
-          <w:bCs/>
-          <w:sz w:val="24"/>
-          <w:szCs w:val="24"/>
-          <w:u w:val="single"/>
-        </w:rPr>
-      </w:pPr>
-      <w:r>
-        <w:rPr>
-          <w:rFonts w:ascii="Century Gothic" w:eastAsia="Century Gothic" w:hAnsi="Century Gothic" w:cs="Century Gothic"/>
-          <w:b/>
-          <w:bCs/>
-          <w:sz w:val="24"/>
-          <w:szCs w:val="24"/>
-          <w:u w:val="single"/>
-        </w:rPr>
-        <w:t xml:space="preserve">Bono: </w:t>
-      </w:r>
-    </w:p>
-    <w:p>
-      <w:pPr>
-        <w:jc w:val="both"/>
-        <w:rPr>
-          <w:rFonts w:ascii="Century Gothic" w:eastAsia="Century Gothic" w:hAnsi="Century Gothic" w:cs="Century Gothic"/>
-          <w:b/>
-          <w:bCs/>
-          <w:sz w:val="24"/>
-          <w:szCs w:val="24"/>
-        </w:rPr>
-      </w:pPr>
-      <w:r>
-        <w:rPr>
-          <w:rFonts w:ascii="Century Gothic" w:eastAsia="Century Gothic" w:hAnsi="Century Gothic" w:cs="Century Gothic"/>
-          <w:sz w:val="24"/>
-          <w:szCs w:val="24"/>
-        </w:rPr>
-        <w:t>1</w:t>
-      </w:r>
-      <w:r>
-        <w:rPr>
-          <w:rFonts w:ascii="Century Gothic" w:eastAsia="Century Gothic" w:hAnsi="Century Gothic" w:cs="Century Gothic"/>
-          <w:b/>
-          <w:bCs/>
-          <w:sz w:val="24"/>
-          <w:szCs w:val="24"/>
-        </w:rPr>
-        <w:t>. Construir transformaciones personalizadas e incluirlas en el pipeline y garantizar que el proceso completo es correcto.</w:t>
-      </w:r>
-    </w:p>
-    <w:p>
-      <w:pPr>
-        <w:jc w:val="both"/>
-        <w:rPr>
-          <w:rFonts w:ascii="Century Gothic" w:eastAsia="Century Gothic" w:hAnsi="Century Gothic" w:cs="Century Gothic"/>
-          <w:sz w:val="24"/>
-          <w:szCs w:val="24"/>
-        </w:rPr>
-      </w:pPr>
-      <w:r>
-        <w:rPr>
-          <w:rFonts w:ascii="Century Gothic" w:eastAsia="Century Gothic" w:hAnsi="Century Gothic" w:cs="Century Gothic"/>
-          <w:sz w:val="24"/>
-          <w:szCs w:val="24"/>
-        </w:rPr>
-        <w:t xml:space="preserve">El pipeline que usamos para la realización de este laboratorio </w:t>
-      </w:r>
-      <w:r>
-        <w:rPr>
-          <w:rFonts w:ascii="Century Gothic" w:eastAsia="Century Gothic" w:hAnsi="Century Gothic" w:cs="Century Gothic"/>
-          <w:sz w:val="24"/>
-          <w:szCs w:val="24"/>
-        </w:rPr>
-        <w:t>tiene</w:t>
-      </w:r>
-      <w:r>
-        <w:rPr>
-          <w:rFonts w:ascii="Century Gothic" w:eastAsia="Century Gothic" w:hAnsi="Century Gothic" w:cs="Century Gothic"/>
-          <w:sz w:val="24"/>
-          <w:szCs w:val="24"/>
-        </w:rPr>
-        <w:t xml:space="preserve"> </w:t>
-      </w:r>
-      <w:r>
-        <w:rPr>
-          <w:rFonts w:ascii="Century Gothic" w:eastAsia="Century Gothic" w:hAnsi="Century Gothic" w:cs="Century Gothic"/>
-          <w:sz w:val="24"/>
-          <w:szCs w:val="24"/>
-        </w:rPr>
-        <w:t xml:space="preserve">transformaciones personalizadas, estas clases se pueden ver en el documento </w:t>
-      </w:r>
-      <w:r>
-        <w:rPr>
-          <w:rFonts w:ascii="Century Gothic" w:eastAsia="Century Gothic" w:hAnsi="Century Gothic" w:cs="Century Gothic"/>
-          <w:sz w:val="24"/>
-          <w:szCs w:val="24"/>
-        </w:rPr>
-        <w:t>clases.py</w:t>
-      </w:r>
-      <w:r>
-        <w:rPr>
-          <w:rFonts w:ascii="Century Gothic" w:eastAsia="Century Gothic" w:hAnsi="Century Gothic" w:cs="Century Gothic"/>
-          <w:sz w:val="24"/>
-          <w:szCs w:val="24"/>
-        </w:rPr>
-        <w:t>, en la carpeta Notebook.</w:t>
-      </w:r>
-      <w:r>
-        <w:rPr>
-          <w:rFonts w:ascii="Century Gothic" w:eastAsia="Century Gothic" w:hAnsi="Century Gothic" w:cs="Century Gothic"/>
-          <w:sz w:val="24"/>
-          <w:szCs w:val="24"/>
-        </w:rPr>
-        <w:t xml:space="preserve"> </w:t>
-      </w:r>
-    </w:p>
-    <w:p>
-      <w:pPr>
-        <w:jc w:val="both"/>
-        <w:rPr>
-          <w:rFonts w:ascii="Century Gothic" w:eastAsia="Century Gothic" w:hAnsi="Century Gothic" w:cs="Century Gothic"/>
-          <w:sz w:val="24"/>
-          <w:szCs w:val="24"/>
-        </w:rPr>
-      </w:pPr>
-      <w:r>
-        <w:rPr>
-          <w:rFonts w:ascii="Century Gothic" w:eastAsia="Century Gothic" w:hAnsi="Century Gothic" w:cs="Century Gothic"/>
-          <w:sz w:val="24"/>
-          <w:szCs w:val="24"/>
-        </w:rPr>
-        <w:lastRenderedPageBreak/>
-        <w:t xml:space="preserve">Es importante notar que, al comienzo, las transformaciones personalizadas se implementaban directamente en el notebook. No obstante, por errores de serialización, estas </w:t>
-      </w:r>
-      <w:r>
-        <w:rPr>
-          <w:rFonts w:ascii="Century Gothic" w:eastAsia="Century Gothic" w:hAnsi="Century Gothic" w:cs="Century Gothic"/>
-          <w:sz w:val="24"/>
-          <w:szCs w:val="24"/>
-        </w:rPr>
-        <w:t xml:space="preserve">fueron </w:t>
-      </w:r>
-      <w:r>
-        <w:rPr>
-          <w:rFonts w:ascii="Century Gothic" w:eastAsia="Century Gothic" w:hAnsi="Century Gothic" w:cs="Century Gothic"/>
-          <w:sz w:val="24"/>
-          <w:szCs w:val="24"/>
-        </w:rPr>
-        <w:t xml:space="preserve">puestas en el archivo clases.py. </w:t>
-      </w:r>
-    </w:p>
-    <w:p>
-      <w:pPr>
-        <w:jc w:val="both"/>
-        <w:rPr>
-          <w:rFonts w:ascii="Century Gothic" w:eastAsia="Century Gothic" w:hAnsi="Century Gothic" w:cs="Century Gothic"/>
-          <w:b/>
-          <w:bCs/>
-          <w:sz w:val="24"/>
-          <w:szCs w:val="24"/>
-        </w:rPr>
-      </w:pPr>
-      <w:r>
-        <w:rPr>
-          <w:rFonts w:ascii="Century Gothic" w:eastAsia="Century Gothic" w:hAnsi="Century Gothic" w:cs="Century Gothic"/>
-          <w:b/>
-          <w:bCs/>
-          <w:sz w:val="24"/>
-          <w:szCs w:val="24"/>
-        </w:rPr>
-        <w:t xml:space="preserve">2. Desplegar la API en un servidor gratuito como </w:t>
-      </w:r>
-      <w:proofErr w:type="spellStart"/>
-      <w:r>
-        <w:rPr>
-          <w:rFonts w:ascii="Century Gothic" w:eastAsia="Century Gothic" w:hAnsi="Century Gothic" w:cs="Century Gothic"/>
-          <w:b/>
-          <w:bCs/>
-          <w:sz w:val="24"/>
-          <w:szCs w:val="24"/>
-        </w:rPr>
-        <w:t>Heroku</w:t>
-      </w:r>
-      <w:proofErr w:type="spellEnd"/>
-      <w:r>
-        <w:rPr>
-          <w:rFonts w:ascii="Century Gothic" w:eastAsia="Century Gothic" w:hAnsi="Century Gothic" w:cs="Century Gothic"/>
-          <w:b/>
-          <w:bCs/>
-          <w:sz w:val="24"/>
-          <w:szCs w:val="24"/>
-        </w:rPr>
-        <w:t xml:space="preserve"> para que pueda prestar servicio a cualquiera haciendo uso de una URL.</w:t>
-      </w:r>
-    </w:p>
-    <w:p>
-      <w:pPr>
-        <w:jc w:val="both"/>
-        <w:rPr>
-          <w:rFonts w:ascii="Century Gothic" w:eastAsia="Century Gothic" w:hAnsi="Century Gothic" w:cs="Century Gothic"/>
-          <w:sz w:val="24"/>
-          <w:szCs w:val="24"/>
-        </w:rPr>
-      </w:pPr>
-      <w:r>
-        <w:rPr>
-          <w:rFonts w:ascii="Century Gothic" w:eastAsia="Century Gothic" w:hAnsi="Century Gothic" w:cs="Century Gothic"/>
-          <w:sz w:val="24"/>
-          <w:szCs w:val="24"/>
-        </w:rPr>
-        <w:t xml:space="preserve">Desplegamos la API en </w:t>
-      </w:r>
-      <w:r>
-        <w:rPr>
-          <w:rFonts w:ascii="Century Gothic" w:eastAsia="Century Gothic" w:hAnsi="Century Gothic" w:cs="Century Gothic"/>
-          <w:sz w:val="24"/>
-          <w:szCs w:val="24"/>
-        </w:rPr>
-        <w:t xml:space="preserve">AWS, en este logramos que la IP sea estática. Puede acceder en : </w:t>
-      </w:r>
-      <w:hyperlink r:id="rId26" w:history="1">
-        <w:r>
-          <w:rPr>
-            <w:rStyle w:val="Hipervnculo"/>
-            <w:rFonts w:ascii="Century Gothic" w:eastAsia="Century Gothic" w:hAnsi="Century Gothic" w:cs="Century Gothic"/>
-            <w:sz w:val="24"/>
-            <w:szCs w:val="24"/>
-          </w:rPr>
-          <w:t>http://3.228.160.169/docs</w:t>
-        </w:r>
-      </w:hyperlink>
-    </w:p>
-    <w:p>
-      <w:pPr>
-        <w:jc w:val="both"/>
-        <w:rPr>
-          <w:rFonts w:ascii="Century Gothic" w:eastAsia="Century Gothic" w:hAnsi="Century Gothic" w:cs="Century Gothic"/>
-          <w:b/>
-          <w:bCs/>
-          <w:sz w:val="24"/>
-          <w:szCs w:val="24"/>
-        </w:rPr>
-      </w:pPr>
-      <w:r>
-        <w:rPr>
-          <w:rFonts w:ascii="Century Gothic" w:eastAsia="Century Gothic" w:hAnsi="Century Gothic" w:cs="Century Gothic"/>
-          <w:b/>
-          <w:bCs/>
-          <w:sz w:val="24"/>
-          <w:szCs w:val="24"/>
-        </w:rPr>
-        <w:t xml:space="preserve">3. Implementar la estrategia para mitigación de errores identificados en los escenarios y documentados por ustedes en el documento de entrega. </w:t>
-      </w:r>
-    </w:p>
-    <w:p>
-      <w:pPr>
-        <w:jc w:val="both"/>
-        <w:rPr>
-          <w:rFonts w:ascii="Century Gothic" w:eastAsia="Century Gothic" w:hAnsi="Century Gothic" w:cs="Century Gothic"/>
-          <w:sz w:val="24"/>
-          <w:szCs w:val="24"/>
-        </w:rPr>
-      </w:pPr>
-      <w:r>
-        <w:rPr>
-          <w:rFonts w:ascii="Century Gothic" w:eastAsia="Century Gothic" w:hAnsi="Century Gothic" w:cs="Century Gothic"/>
-          <w:sz w:val="24"/>
-          <w:szCs w:val="24"/>
-        </w:rPr>
-        <w:t xml:space="preserve">Remítase al repositorio: </w:t>
-      </w:r>
-      <w:hyperlink r:id="rId27" w:history="1">
+      <w:r>
+        <w:rPr>
+          <w:rFonts w:ascii="Century Gothic" w:eastAsia="Century Gothic" w:hAnsi="Century Gothic" w:cs="Century Gothic"/>
+          <w:sz w:val="24"/>
+          <w:szCs w:val="24"/>
+          <w:lang w:val="es-ES"/>
+        </w:rPr>
+        <w:t xml:space="preserve">pero se podría probar alternativas como la </w:t>
+      </w:r>
+      <w:r>
+        <w:rPr>
+          <w:rFonts w:ascii="Century Gothic" w:eastAsia="Century Gothic" w:hAnsi="Century Gothic" w:cs="Century Gothic"/>
+          <w:sz w:val="24"/>
+          <w:szCs w:val="24"/>
+          <w:lang w:val="es-ES"/>
+        </w:rPr>
+        <w:t xml:space="preserve">eliminación de estos datos o la </w:t>
+      </w:r>
+      <w:r>
+        <w:rPr>
+          <w:rFonts w:ascii="Century Gothic" w:eastAsia="Century Gothic" w:hAnsi="Century Gothic" w:cs="Century Gothic"/>
+          <w:sz w:val="24"/>
+          <w:szCs w:val="24"/>
+          <w:lang w:val="es-ES"/>
+        </w:rPr>
+        <w:t>imputación</w:t>
+      </w:r>
+      <w:r>
+        <w:rPr>
+          <w:rFonts w:ascii="Century Gothic" w:eastAsia="Century Gothic" w:hAnsi="Century Gothic" w:cs="Century Gothic"/>
+          <w:sz w:val="24"/>
+          <w:szCs w:val="24"/>
+          <w:lang w:val="es-ES"/>
+        </w:rPr>
+        <w:t xml:space="preserve"> con otro valor significativo que no sea la media.</w:t>
+      </w:r>
+      <w:r>
+        <w:rPr>
+          <w:rFonts w:ascii="Century Gothic" w:eastAsia="Century Gothic" w:hAnsi="Century Gothic" w:cs="Century Gothic"/>
+          <w:sz w:val="24"/>
+          <w:szCs w:val="24"/>
+          <w:lang w:val="es-ES"/>
+        </w:rPr>
+        <w:t xml:space="preserve"> En este caso, proponemos </w:t>
+      </w:r>
+      <w:r>
+        <w:rPr>
+          <w:rFonts w:ascii="Century Gothic" w:eastAsia="Century Gothic" w:hAnsi="Century Gothic" w:cs="Century Gothic"/>
+          <w:sz w:val="24"/>
+          <w:szCs w:val="24"/>
+          <w:lang w:val="es-ES"/>
+        </w:rPr>
+        <w:t>dividir todos aquellos valores que sean mayores que 1</w:t>
+      </w:r>
+      <w:r>
+        <w:rPr>
+          <w:rFonts w:ascii="Century Gothic" w:eastAsia="Century Gothic" w:hAnsi="Century Gothic" w:cs="Century Gothic"/>
+          <w:sz w:val="24"/>
+          <w:szCs w:val="24"/>
+          <w:lang w:val="es-ES"/>
+        </w:rPr>
+        <w:t xml:space="preserve">, entre 1000, para evitar este error. </w:t>
+      </w:r>
+    </w:p>
+    <w:p>
+      <w:pPr>
+        <w:jc w:val="both"/>
+        <w:rPr>
+          <w:rFonts w:ascii="Century Gothic" w:eastAsia="Century Gothic" w:hAnsi="Century Gothic" w:cs="Century Gothic"/>
+          <w:sz w:val="24"/>
+          <w:szCs w:val="24"/>
+          <w:lang w:val="es-ES"/>
+        </w:rPr>
+      </w:pPr>
+      <w:r>
+        <w:rPr>
+          <w:rFonts w:ascii="Century Gothic" w:eastAsia="Century Gothic" w:hAnsi="Century Gothic" w:cs="Century Gothic"/>
+          <w:sz w:val="24"/>
+          <w:szCs w:val="24"/>
+          <w:lang w:val="es-ES"/>
+        </w:rPr>
+        <w:t>El intento de ambas mejor</w:t>
+      </w:r>
+      <w:r>
+        <w:rPr>
+          <w:rFonts w:ascii="Century Gothic" w:eastAsia="Century Gothic" w:hAnsi="Century Gothic" w:cs="Century Gothic"/>
+          <w:sz w:val="24"/>
+          <w:szCs w:val="24"/>
+          <w:lang w:val="es-ES"/>
+        </w:rPr>
+        <w:t>a</w:t>
+      </w:r>
+      <w:r>
+        <w:rPr>
+          <w:rFonts w:ascii="Century Gothic" w:eastAsia="Century Gothic" w:hAnsi="Century Gothic" w:cs="Century Gothic"/>
+          <w:sz w:val="24"/>
+          <w:szCs w:val="24"/>
+          <w:lang w:val="es-ES"/>
+        </w:rPr>
+        <w:t xml:space="preserve">s en la implementación puede encontrarlo </w:t>
+      </w:r>
+      <w:r>
+        <w:rPr>
+          <w:rFonts w:ascii="Century Gothic" w:eastAsia="Century Gothic" w:hAnsi="Century Gothic" w:cs="Century Gothic"/>
+          <w:sz w:val="24"/>
+          <w:szCs w:val="24"/>
+          <w:lang w:val="es-ES"/>
+        </w:rPr>
+        <w:t xml:space="preserve">en el repositorio </w:t>
+      </w:r>
+      <w:hyperlink r:id="rId28" w:history="1">
         <w:r>
           <w:rPr>
             <w:rStyle w:val="Hipervnculo"/>
@@ -5703,7 +5613,1621 @@
           <w:szCs w:val="24"/>
           <w:lang w:val="es-ES"/>
         </w:rPr>
+        <w:t xml:space="preserve">  .</w:t>
+      </w:r>
+    </w:p>
+    <w:p>
+      <w:pPr>
+        <w:jc w:val="both"/>
+        <w:rPr>
+          <w:rFonts w:ascii="Century Gothic" w:eastAsia="Century Gothic" w:hAnsi="Century Gothic" w:cs="Century Gothic"/>
+          <w:sz w:val="24"/>
+          <w:szCs w:val="24"/>
+          <w:lang w:val="es-ES"/>
+        </w:rPr>
+      </w:pPr>
+    </w:p>
+    <w:p>
+      <w:pPr>
+        <w:jc w:val="both"/>
+        <w:rPr>
+          <w:rFonts w:ascii="Century Gothic" w:eastAsia="Century Gothic" w:hAnsi="Century Gothic" w:cs="Century Gothic"/>
+          <w:b/>
+          <w:bCs/>
+          <w:sz w:val="24"/>
+          <w:szCs w:val="24"/>
+          <w:u w:val="single"/>
+          <w:lang w:val="es-ES"/>
+        </w:rPr>
+      </w:pPr>
+      <w:r>
+        <w:rPr>
+          <w:rFonts w:ascii="Century Gothic" w:eastAsia="Century Gothic" w:hAnsi="Century Gothic" w:cs="Century Gothic"/>
+          <w:b/>
+          <w:bCs/>
+          <w:sz w:val="24"/>
+          <w:szCs w:val="24"/>
+          <w:u w:val="single"/>
+          <w:lang w:val="es-ES"/>
+        </w:rPr>
+        <w:t xml:space="preserve">Conclusiones: </w:t>
+      </w:r>
+    </w:p>
+    <w:p>
+      <w:pPr>
+        <w:jc w:val="both"/>
+        <w:rPr>
+          <w:rFonts w:ascii="Century Gothic" w:eastAsia="Century Gothic" w:hAnsi="Century Gothic" w:cs="Century Gothic"/>
+          <w:sz w:val="24"/>
+          <w:szCs w:val="24"/>
+          <w:lang w:val="es-ES"/>
+        </w:rPr>
+      </w:pPr>
+      <w:r>
+        <w:rPr>
+          <w:rFonts w:ascii="Century Gothic" w:eastAsia="Century Gothic" w:hAnsi="Century Gothic" w:cs="Century Gothic"/>
+          <w:sz w:val="24"/>
+          <w:szCs w:val="24"/>
+          <w:lang w:val="es-ES"/>
+        </w:rPr>
+        <w:t xml:space="preserve">En este laboratorio, pudo implementarse satisfactoriamente un pipeline con transformaciones personalizadas, que fue desplegada tanto local como remotamente (en un servidor de AWS). </w:t>
+      </w:r>
+    </w:p>
+    <w:p>
+      <w:pPr>
+        <w:jc w:val="both"/>
+        <w:rPr>
+          <w:rFonts w:ascii="Century Gothic" w:eastAsia="Century Gothic" w:hAnsi="Century Gothic" w:cs="Century Gothic"/>
+          <w:sz w:val="24"/>
+          <w:szCs w:val="24"/>
+          <w:u w:val="single"/>
+          <w:lang w:val="es-ES"/>
+        </w:rPr>
+      </w:pPr>
+      <w:r>
+        <w:rPr>
+          <w:rFonts w:ascii="Century Gothic" w:eastAsia="Century Gothic" w:hAnsi="Century Gothic" w:cs="Century Gothic"/>
+          <w:sz w:val="24"/>
+          <w:szCs w:val="24"/>
+          <w:lang w:val="es-ES"/>
+        </w:rPr>
+        <w:t xml:space="preserve">Hay que tener en cuenta que </w:t>
+      </w:r>
+      <w:r>
+        <w:rPr>
+          <w:rFonts w:ascii="Century Gothic" w:eastAsia="Century Gothic" w:hAnsi="Century Gothic" w:cs="Century Gothic"/>
+          <w:sz w:val="24"/>
+          <w:szCs w:val="24"/>
+          <w:lang w:val="es-ES"/>
+        </w:rPr>
+        <w:t>l</w:t>
+      </w:r>
+      <w:r>
+        <w:rPr>
+          <w:rFonts w:ascii="Century Gothic" w:eastAsia="Century Gothic" w:hAnsi="Century Gothic" w:cs="Century Gothic"/>
+          <w:sz w:val="24"/>
+          <w:szCs w:val="24"/>
+          <w:lang w:val="es-ES"/>
+        </w:rPr>
+        <w:t>os datos solo funcionan para países vecinos a los Alpes y que sean de años cercanos, para que tengan estadísticas</w:t>
+      </w:r>
+      <w:r>
+        <w:rPr>
+          <w:rFonts w:ascii="Century Gothic" w:eastAsia="Century Gothic" w:hAnsi="Century Gothic" w:cs="Century Gothic"/>
+          <w:sz w:val="24"/>
+          <w:szCs w:val="24"/>
+          <w:lang w:val="es-ES"/>
+        </w:rPr>
+        <w:t xml:space="preserve"> similares</w:t>
+      </w:r>
+      <w:r>
+        <w:rPr>
+          <w:rFonts w:ascii="Century Gothic" w:eastAsia="Century Gothic" w:hAnsi="Century Gothic" w:cs="Century Gothic"/>
+          <w:sz w:val="24"/>
+          <w:szCs w:val="24"/>
+          <w:lang w:val="es-ES"/>
+        </w:rPr>
+        <w:t xml:space="preserve">, ya que, debido a factores macro y micro, los índices o variables de estos países pudieron haber cambiado drásticamente, por lo que el modelo dejaría de predecir adecuadamente la expectativa de vida. </w:t>
+      </w:r>
+      <w:r>
+        <w:rPr>
+          <w:rFonts w:ascii="Century Gothic" w:eastAsia="Century Gothic" w:hAnsi="Century Gothic" w:cs="Century Gothic"/>
+          <w:sz w:val="24"/>
+          <w:szCs w:val="24"/>
+          <w:lang w:val="es-ES"/>
+        </w:rPr>
+        <w:t xml:space="preserve">Es por esta razón que los datos incoherentes (como, por ejemplo, el valor de </w:t>
+      </w:r>
+      <w:proofErr w:type="spellStart"/>
+      <w:r>
+        <w:rPr>
+          <w:rFonts w:ascii="Century Gothic" w:eastAsia="Century Gothic" w:hAnsi="Century Gothic" w:cs="Century Gothic"/>
+          <w:sz w:val="24"/>
+          <w:szCs w:val="24"/>
+          <w:lang w:val="es-ES"/>
+        </w:rPr>
+        <w:t>income</w:t>
+      </w:r>
+      <w:proofErr w:type="spellEnd"/>
+      <w:r>
+        <w:rPr>
+          <w:rFonts w:ascii="Century Gothic" w:eastAsia="Century Gothic" w:hAnsi="Century Gothic" w:cs="Century Gothic"/>
+          <w:sz w:val="24"/>
+          <w:szCs w:val="24"/>
+          <w:lang w:val="es-ES"/>
+        </w:rPr>
         <w:t xml:space="preserve"> </w:t>
+      </w:r>
+      <w:proofErr w:type="spellStart"/>
+      <w:r>
+        <w:rPr>
+          <w:rFonts w:ascii="Century Gothic" w:eastAsia="Century Gothic" w:hAnsi="Century Gothic" w:cs="Century Gothic"/>
+          <w:sz w:val="24"/>
+          <w:szCs w:val="24"/>
+          <w:lang w:val="es-ES"/>
+        </w:rPr>
+        <w:t>composition</w:t>
+      </w:r>
+      <w:proofErr w:type="spellEnd"/>
+      <w:r>
+        <w:rPr>
+          <w:rFonts w:ascii="Century Gothic" w:eastAsia="Century Gothic" w:hAnsi="Century Gothic" w:cs="Century Gothic"/>
+          <w:sz w:val="24"/>
+          <w:szCs w:val="24"/>
+          <w:lang w:val="es-ES"/>
+        </w:rPr>
+        <w:t xml:space="preserve"> </w:t>
+      </w:r>
+      <w:proofErr w:type="spellStart"/>
+      <w:r>
+        <w:rPr>
+          <w:rFonts w:ascii="Century Gothic" w:eastAsia="Century Gothic" w:hAnsi="Century Gothic" w:cs="Century Gothic"/>
+          <w:sz w:val="24"/>
+          <w:szCs w:val="24"/>
+          <w:lang w:val="es-ES"/>
+        </w:rPr>
+        <w:t>of</w:t>
+      </w:r>
+      <w:proofErr w:type="spellEnd"/>
+      <w:r>
+        <w:rPr>
+          <w:rFonts w:ascii="Century Gothic" w:eastAsia="Century Gothic" w:hAnsi="Century Gothic" w:cs="Century Gothic"/>
+          <w:sz w:val="24"/>
+          <w:szCs w:val="24"/>
+          <w:lang w:val="es-ES"/>
+        </w:rPr>
+        <w:t xml:space="preserve"> </w:t>
+      </w:r>
+      <w:proofErr w:type="spellStart"/>
+      <w:r>
+        <w:rPr>
+          <w:rFonts w:ascii="Century Gothic" w:eastAsia="Century Gothic" w:hAnsi="Century Gothic" w:cs="Century Gothic"/>
+          <w:sz w:val="24"/>
+          <w:szCs w:val="24"/>
+          <w:lang w:val="es-ES"/>
+        </w:rPr>
+        <w:t>resources</w:t>
+      </w:r>
+      <w:proofErr w:type="spellEnd"/>
+      <w:r>
+        <w:rPr>
+          <w:rFonts w:ascii="Century Gothic" w:eastAsia="Century Gothic" w:hAnsi="Century Gothic" w:cs="Century Gothic"/>
+          <w:sz w:val="24"/>
+          <w:szCs w:val="24"/>
+          <w:lang w:val="es-ES"/>
+        </w:rPr>
+        <w:t xml:space="preserve">) </w:t>
+      </w:r>
+      <w:r>
+        <w:rPr>
+          <w:rFonts w:ascii="Century Gothic" w:eastAsia="Century Gothic" w:hAnsi="Century Gothic" w:cs="Century Gothic"/>
+          <w:sz w:val="24"/>
+          <w:szCs w:val="24"/>
+          <w:lang w:val="es-ES"/>
+        </w:rPr>
+        <w:t>afectan tanto (y negativamente) la predicción del modelo.</w:t>
+      </w:r>
+    </w:p>
+    <w:p>
+      <w:pPr>
+        <w:jc w:val="both"/>
+        <w:rPr>
+          <w:rFonts w:ascii="Century Gothic" w:eastAsia="Century Gothic" w:hAnsi="Century Gothic" w:cs="Century Gothic"/>
+          <w:b/>
+          <w:bCs/>
+          <w:sz w:val="24"/>
+          <w:szCs w:val="24"/>
+          <w:u w:val="single"/>
+        </w:rPr>
+      </w:pPr>
+      <w:r>
+        <w:rPr>
+          <w:rFonts w:ascii="Century Gothic" w:eastAsia="Century Gothic" w:hAnsi="Century Gothic" w:cs="Century Gothic"/>
+          <w:b/>
+          <w:bCs/>
+          <w:sz w:val="24"/>
+          <w:szCs w:val="24"/>
+          <w:u w:val="single"/>
+        </w:rPr>
+        <w:t xml:space="preserve">Bono: </w:t>
+      </w:r>
+    </w:p>
+    <w:p>
+      <w:pPr>
+        <w:jc w:val="both"/>
+        <w:rPr>
+          <w:rFonts w:ascii="Century Gothic" w:eastAsia="Century Gothic" w:hAnsi="Century Gothic" w:cs="Century Gothic"/>
+          <w:b/>
+          <w:bCs/>
+          <w:sz w:val="24"/>
+          <w:szCs w:val="24"/>
+        </w:rPr>
+      </w:pPr>
+      <w:r>
+        <w:rPr>
+          <w:rFonts w:ascii="Century Gothic" w:eastAsia="Century Gothic" w:hAnsi="Century Gothic" w:cs="Century Gothic"/>
+          <w:sz w:val="24"/>
+          <w:szCs w:val="24"/>
+        </w:rPr>
+        <w:t>1</w:t>
+      </w:r>
+      <w:r>
+        <w:rPr>
+          <w:rFonts w:ascii="Century Gothic" w:eastAsia="Century Gothic" w:hAnsi="Century Gothic" w:cs="Century Gothic"/>
+          <w:b/>
+          <w:bCs/>
+          <w:sz w:val="24"/>
+          <w:szCs w:val="24"/>
+        </w:rPr>
+        <w:t>. Construir transformaciones personalizadas e incluirlas en el pipeline y garantizar que el proceso completo es correcto.</w:t>
+      </w:r>
+    </w:p>
+    <w:p>
+      <w:pPr>
+        <w:jc w:val="both"/>
+        <w:rPr>
+          <w:rFonts w:ascii="Century Gothic" w:eastAsia="Century Gothic" w:hAnsi="Century Gothic" w:cs="Century Gothic"/>
+          <w:sz w:val="24"/>
+          <w:szCs w:val="24"/>
+        </w:rPr>
+      </w:pPr>
+      <w:r>
+        <w:rPr>
+          <w:rFonts w:ascii="Century Gothic" w:eastAsia="Century Gothic" w:hAnsi="Century Gothic" w:cs="Century Gothic"/>
+          <w:sz w:val="24"/>
+          <w:szCs w:val="24"/>
+        </w:rPr>
+        <w:t xml:space="preserve">El pipeline que usamos para la realización de este laboratorio </w:t>
+      </w:r>
+      <w:r>
+        <w:rPr>
+          <w:rFonts w:ascii="Century Gothic" w:eastAsia="Century Gothic" w:hAnsi="Century Gothic" w:cs="Century Gothic"/>
+          <w:sz w:val="24"/>
+          <w:szCs w:val="24"/>
+        </w:rPr>
+        <w:t>tiene</w:t>
+      </w:r>
+      <w:r>
+        <w:rPr>
+          <w:rFonts w:ascii="Century Gothic" w:eastAsia="Century Gothic" w:hAnsi="Century Gothic" w:cs="Century Gothic"/>
+          <w:sz w:val="24"/>
+          <w:szCs w:val="24"/>
+        </w:rPr>
+        <w:t xml:space="preserve"> </w:t>
+      </w:r>
+      <w:r>
+        <w:rPr>
+          <w:rFonts w:ascii="Century Gothic" w:eastAsia="Century Gothic" w:hAnsi="Century Gothic" w:cs="Century Gothic"/>
+          <w:sz w:val="24"/>
+          <w:szCs w:val="24"/>
+        </w:rPr>
+        <w:t xml:space="preserve">transformaciones personalizadas, estas clases se pueden ver en el documento </w:t>
+      </w:r>
+      <w:r>
+        <w:rPr>
+          <w:rFonts w:ascii="Century Gothic" w:eastAsia="Century Gothic" w:hAnsi="Century Gothic" w:cs="Century Gothic"/>
+          <w:sz w:val="24"/>
+          <w:szCs w:val="24"/>
+        </w:rPr>
+        <w:t>clases.py</w:t>
+      </w:r>
+      <w:r>
+        <w:rPr>
+          <w:rFonts w:ascii="Century Gothic" w:eastAsia="Century Gothic" w:hAnsi="Century Gothic" w:cs="Century Gothic"/>
+          <w:sz w:val="24"/>
+          <w:szCs w:val="24"/>
+        </w:rPr>
+        <w:t>, en la carpeta Notebook.</w:t>
+      </w:r>
+      <w:r>
+        <w:rPr>
+          <w:rFonts w:ascii="Century Gothic" w:eastAsia="Century Gothic" w:hAnsi="Century Gothic" w:cs="Century Gothic"/>
+          <w:sz w:val="24"/>
+          <w:szCs w:val="24"/>
+        </w:rPr>
+        <w:t xml:space="preserve"> </w:t>
+      </w:r>
+    </w:p>
+    <w:p>
+      <w:pPr>
+        <w:jc w:val="both"/>
+        <w:rPr>
+          <w:rFonts w:ascii="Century Gothic" w:eastAsia="Century Gothic" w:hAnsi="Century Gothic" w:cs="Century Gothic"/>
+          <w:sz w:val="24"/>
+          <w:szCs w:val="24"/>
+        </w:rPr>
+      </w:pPr>
+      <w:r>
+        <w:rPr>
+          <w:rFonts w:ascii="Century Gothic" w:eastAsia="Century Gothic" w:hAnsi="Century Gothic" w:cs="Century Gothic"/>
+          <w:sz w:val="24"/>
+          <w:szCs w:val="24"/>
+        </w:rPr>
+        <w:lastRenderedPageBreak/>
+        <w:t xml:space="preserve">Es importante notar que, al comienzo, las transformaciones personalizadas se implementaban directamente en el notebook. No obstante, por errores de serialización, estas </w:t>
+      </w:r>
+      <w:r>
+        <w:rPr>
+          <w:rFonts w:ascii="Century Gothic" w:eastAsia="Century Gothic" w:hAnsi="Century Gothic" w:cs="Century Gothic"/>
+          <w:sz w:val="24"/>
+          <w:szCs w:val="24"/>
+        </w:rPr>
+        <w:t xml:space="preserve">fueron </w:t>
+      </w:r>
+      <w:r>
+        <w:rPr>
+          <w:rFonts w:ascii="Century Gothic" w:eastAsia="Century Gothic" w:hAnsi="Century Gothic" w:cs="Century Gothic"/>
+          <w:sz w:val="24"/>
+          <w:szCs w:val="24"/>
+        </w:rPr>
+        <w:t xml:space="preserve">puestas en el archivo clases.py. </w:t>
+      </w:r>
+    </w:p>
+    <w:p>
+      <w:pPr>
+        <w:jc w:val="both"/>
+        <w:rPr>
+          <w:rFonts w:ascii="Century Gothic" w:eastAsia="Century Gothic" w:hAnsi="Century Gothic" w:cs="Century Gothic"/>
+          <w:b/>
+          <w:bCs/>
+          <w:sz w:val="24"/>
+          <w:szCs w:val="24"/>
+        </w:rPr>
+      </w:pPr>
+      <w:r>
+        <w:rPr>
+          <w:rFonts w:ascii="Century Gothic" w:eastAsia="Century Gothic" w:hAnsi="Century Gothic" w:cs="Century Gothic"/>
+          <w:b/>
+          <w:bCs/>
+          <w:sz w:val="24"/>
+          <w:szCs w:val="24"/>
+        </w:rPr>
+        <w:t xml:space="preserve">2. Desplegar la API en un servidor gratuito como </w:t>
+      </w:r>
+      <w:proofErr w:type="spellStart"/>
+      <w:r>
+        <w:rPr>
+          <w:rFonts w:ascii="Century Gothic" w:eastAsia="Century Gothic" w:hAnsi="Century Gothic" w:cs="Century Gothic"/>
+          <w:b/>
+          <w:bCs/>
+          <w:sz w:val="24"/>
+          <w:szCs w:val="24"/>
+        </w:rPr>
+        <w:t>Heroku</w:t>
+      </w:r>
+      <w:proofErr w:type="spellEnd"/>
+      <w:r>
+        <w:rPr>
+          <w:rFonts w:ascii="Century Gothic" w:eastAsia="Century Gothic" w:hAnsi="Century Gothic" w:cs="Century Gothic"/>
+          <w:b/>
+          <w:bCs/>
+          <w:sz w:val="24"/>
+          <w:szCs w:val="24"/>
+        </w:rPr>
+        <w:t xml:space="preserve"> para que pueda prestar servicio a cualquiera haciendo uso de una URL.</w:t>
+      </w:r>
+    </w:p>
+    <w:p>
+      <w:pPr>
+        <w:jc w:val="both"/>
+        <w:rPr>
+          <w:rFonts w:ascii="Century Gothic" w:eastAsia="Century Gothic" w:hAnsi="Century Gothic" w:cs="Century Gothic"/>
+          <w:sz w:val="24"/>
+          <w:szCs w:val="24"/>
+        </w:rPr>
+      </w:pPr>
+      <w:r>
+        <w:rPr>
+          <w:rFonts w:ascii="Century Gothic" w:eastAsia="Century Gothic" w:hAnsi="Century Gothic" w:cs="Century Gothic"/>
+          <w:sz w:val="24"/>
+          <w:szCs w:val="24"/>
+        </w:rPr>
+        <w:t xml:space="preserve">Desplegamos la API en </w:t>
+      </w:r>
+      <w:r>
+        <w:rPr>
+          <w:rFonts w:ascii="Century Gothic" w:eastAsia="Century Gothic" w:hAnsi="Century Gothic" w:cs="Century Gothic"/>
+          <w:sz w:val="24"/>
+          <w:szCs w:val="24"/>
+        </w:rPr>
+        <w:t xml:space="preserve">AWS, en este logramos que la IP sea estática. Puede acceder en : </w:t>
+      </w:r>
+      <w:hyperlink r:id="rId29" w:history="1">
+        <w:r>
+          <w:rPr>
+            <w:rStyle w:val="Hipervnculo"/>
+            <w:rFonts w:ascii="Century Gothic" w:eastAsia="Century Gothic" w:hAnsi="Century Gothic" w:cs="Century Gothic"/>
+            <w:sz w:val="24"/>
+            <w:szCs w:val="24"/>
+          </w:rPr>
+          <w:t>http://3.228.160.169/docs</w:t>
+        </w:r>
+      </w:hyperlink>
+    </w:p>
+    <w:p>
+      <w:pPr>
+        <w:jc w:val="both"/>
+        <w:rPr>
+          <w:rFonts w:ascii="Century Gothic" w:eastAsia="Century Gothic" w:hAnsi="Century Gothic" w:cs="Century Gothic"/>
+          <w:b/>
+          <w:bCs/>
+          <w:sz w:val="24"/>
+          <w:szCs w:val="24"/>
+        </w:rPr>
+      </w:pPr>
+      <w:r>
+        <w:rPr>
+          <w:rFonts w:ascii="Century Gothic" w:eastAsia="Century Gothic" w:hAnsi="Century Gothic" w:cs="Century Gothic"/>
+          <w:b/>
+          <w:bCs/>
+          <w:sz w:val="24"/>
+          <w:szCs w:val="24"/>
+        </w:rPr>
+        <w:t xml:space="preserve">3. Implementar la estrategia para mitigación de errores identificados en los escenarios y documentados por ustedes en el documento de entrega. </w:t>
+      </w:r>
+    </w:p>
+    <w:p>
+      <w:pPr>
+        <w:jc w:val="both"/>
+        <w:rPr>
+          <w:rFonts w:ascii="Century Gothic" w:eastAsia="Century Gothic" w:hAnsi="Century Gothic" w:cs="Century Gothic"/>
+          <w:sz w:val="24"/>
+          <w:szCs w:val="24"/>
+          <w:lang w:val="es-ES"/>
+        </w:rPr>
+      </w:pPr>
+      <w:r>
+        <w:rPr>
+          <w:rFonts w:ascii="Century Gothic" w:eastAsia="Century Gothic" w:hAnsi="Century Gothic" w:cs="Century Gothic"/>
+          <w:sz w:val="24"/>
+          <w:szCs w:val="24"/>
+        </w:rPr>
+        <w:t xml:space="preserve">Remítase al repositorio: </w:t>
+      </w:r>
+      <w:hyperlink r:id="rId30" w:history="1">
+        <w:r>
+          <w:rPr>
+            <w:rStyle w:val="Hipervnculo"/>
+            <w:rFonts w:ascii="Century Gothic" w:eastAsia="Century Gothic" w:hAnsi="Century Gothic" w:cs="Century Gothic"/>
+            <w:sz w:val="24"/>
+            <w:szCs w:val="24"/>
+            <w:lang w:val="es-ES"/>
+          </w:rPr>
+          <w:t>https://github.com/sofiaalvarezlopez/BI-Lab4-Mejoras</w:t>
+        </w:r>
+      </w:hyperlink>
+      <w:r>
+        <w:rPr>
+          <w:rFonts w:ascii="Century Gothic" w:eastAsia="Century Gothic" w:hAnsi="Century Gothic" w:cs="Century Gothic"/>
+          <w:sz w:val="24"/>
+          <w:szCs w:val="24"/>
+          <w:lang w:val="es-ES"/>
+        </w:rPr>
+        <w:t xml:space="preserve"> </w:t>
+      </w:r>
+      <w:r>
+        <w:rPr>
+          <w:rFonts w:ascii="Century Gothic" w:eastAsia="Century Gothic" w:hAnsi="Century Gothic" w:cs="Century Gothic"/>
+          <w:sz w:val="24"/>
+          <w:szCs w:val="24"/>
+          <w:lang w:val="es-ES"/>
+        </w:rPr>
+        <w:t>. Las mejoras se encuentran en los archivos clases.py de notebook y de la carpeta raíz, respectivamente.</w:t>
+      </w:r>
+    </w:p>
+    <w:p>
+      <w:pPr>
+        <w:jc w:val="both"/>
+        <w:rPr>
+          <w:rFonts w:ascii="Century Gothic" w:eastAsia="Century Gothic" w:hAnsi="Century Gothic" w:cs="Century Gothic"/>
+          <w:sz w:val="24"/>
+          <w:szCs w:val="24"/>
+          <w:lang w:val="es-ES"/>
+        </w:rPr>
+      </w:pPr>
+      <w:r>
+        <w:rPr>
+          <w:rFonts w:ascii="Century Gothic" w:eastAsia="Century Gothic" w:hAnsi="Century Gothic" w:cs="Century Gothic"/>
+          <w:sz w:val="24"/>
+          <w:szCs w:val="24"/>
+          <w:lang w:val="es-ES"/>
+        </w:rPr>
+        <w:t>Para el primer error (el de la columna: “</w:t>
+      </w:r>
+      <w:proofErr w:type="spellStart"/>
+      <w:r>
+        <w:rPr>
+          <w:rFonts w:ascii="Century Gothic" w:eastAsia="Century Gothic" w:hAnsi="Century Gothic" w:cs="Century Gothic"/>
+          <w:sz w:val="24"/>
+          <w:szCs w:val="24"/>
+          <w:lang w:val="es-ES"/>
+        </w:rPr>
+        <w:t>Unnamed</w:t>
+      </w:r>
+      <w:proofErr w:type="spellEnd"/>
+      <w:r>
+        <w:rPr>
+          <w:rFonts w:ascii="Century Gothic" w:eastAsia="Century Gothic" w:hAnsi="Century Gothic" w:cs="Century Gothic"/>
+          <w:sz w:val="24"/>
+          <w:szCs w:val="24"/>
+          <w:lang w:val="es-ES"/>
+        </w:rPr>
+        <w:t xml:space="preserve">: 0”), fue solamente necesario implementar un try-catch tal que, si no se encontraba dicha columna en los datos </w:t>
+      </w:r>
+      <w:proofErr w:type="gramStart"/>
+      <w:r>
+        <w:rPr>
+          <w:rFonts w:ascii="Century Gothic" w:eastAsia="Century Gothic" w:hAnsi="Century Gothic" w:cs="Century Gothic"/>
+          <w:sz w:val="24"/>
+          <w:szCs w:val="24"/>
+          <w:lang w:val="es-ES"/>
+        </w:rPr>
+        <w:t>de test</w:t>
+      </w:r>
+      <w:proofErr w:type="gramEnd"/>
+      <w:r>
+        <w:rPr>
+          <w:rFonts w:ascii="Century Gothic" w:eastAsia="Century Gothic" w:hAnsi="Century Gothic" w:cs="Century Gothic"/>
+          <w:sz w:val="24"/>
+          <w:szCs w:val="24"/>
+          <w:lang w:val="es-ES"/>
+        </w:rPr>
+        <w:t>, no se intentara eliminar.</w:t>
+      </w:r>
+    </w:p>
+    <w:p>
+      <w:pPr>
+        <w:jc w:val="both"/>
+        <w:rPr>
+          <w:rFonts w:ascii="Century Gothic" w:eastAsia="Century Gothic" w:hAnsi="Century Gothic" w:cs="Century Gothic"/>
+          <w:sz w:val="24"/>
+          <w:szCs w:val="24"/>
+          <w:lang w:val="es-ES"/>
+        </w:rPr>
+      </w:pPr>
+      <w:r>
+        <w:rPr>
+          <w:rFonts w:ascii="Century Gothic" w:eastAsia="Century Gothic" w:hAnsi="Century Gothic" w:cs="Century Gothic"/>
+          <w:noProof/>
+          <w:sz w:val="24"/>
+          <w:szCs w:val="24"/>
+          <w:lang w:val="es-ES"/>
+        </w:rPr>
+        <w:drawing>
+          <wp:inline distT="0" distB="0" distL="0" distR="0" wp14:anchorId="69A31781" wp14:editId="4261A3BB">
+            <wp:extent cx="5612130" cy="1155065"/>
+            <wp:effectExtent l="0" t="0" r="1270" b="635"/>
+            <wp:docPr id="26" name="Imagen 26"/>
+            <wp:cNvGraphicFramePr>
+              <a:graphicFrameLocks xmlns:a="http://schemas.openxmlformats.org/drawingml/2006/main" noChangeAspect="1"/>
+            </wp:cNvGraphicFramePr>
+            <a:graphic xmlns:a="http://schemas.openxmlformats.org/drawingml/2006/main">
+              <a:graphicData uri="http://schemas.openxmlformats.org/drawingml/2006/picture">
+                <pic:pic xmlns:pic="http://schemas.openxmlformats.org/drawingml/2006/picture">
+                  <pic:nvPicPr>
+                    <pic:cNvPr id="26" name="Imagen 26"/>
+                    <pic:cNvPicPr/>
+                  </pic:nvPicPr>
+                  <pic:blipFill>
+                    <a:blip r:embed="rId31">
+                      <a:extLst>
+                        <a:ext uri="{28A0092B-C50C-407E-A947-70E740481C1C}">
+                          <a14:useLocalDpi xmlns:a14="http://schemas.microsoft.com/office/drawing/2010/main" val="0"/>
+                        </a:ext>
+                      </a:extLst>
+                    </a:blip>
+                    <a:stretch>
+                      <a:fillRect/>
+                    </a:stretch>
+                  </pic:blipFill>
+                  <pic:spPr>
+                    <a:xfrm>
+                      <a:off x="0" y="0"/>
+                      <a:ext cx="5612130" cy="1155065"/>
+                    </a:xfrm>
+                    <a:prstGeom prst="rect">
+                      <a:avLst/>
+                    </a:prstGeom>
+                  </pic:spPr>
+                </pic:pic>
+              </a:graphicData>
+            </a:graphic>
+          </wp:inline>
+        </w:drawing>
+      </w:r>
+    </w:p>
+    <w:p>
+      <w:pPr>
+        <w:jc w:val="both"/>
+        <w:rPr>
+          <w:rFonts w:ascii="Century Gothic" w:eastAsia="Century Gothic" w:hAnsi="Century Gothic" w:cs="Century Gothic"/>
+          <w:sz w:val="24"/>
+          <w:szCs w:val="24"/>
+          <w:lang w:val="es-ES"/>
+        </w:rPr>
+      </w:pPr>
+      <w:r>
+        <w:rPr>
+          <w:rFonts w:ascii="Century Gothic" w:eastAsia="Century Gothic" w:hAnsi="Century Gothic" w:cs="Century Gothic"/>
+          <w:sz w:val="24"/>
+          <w:szCs w:val="24"/>
+          <w:lang w:val="es-ES"/>
+        </w:rPr>
+        <w:t xml:space="preserve">Para la segunda, como esto el proceso de tratar la variable de </w:t>
+      </w:r>
+      <w:proofErr w:type="spellStart"/>
+      <w:r>
+        <w:rPr>
+          <w:rFonts w:ascii="Century Gothic" w:eastAsia="Century Gothic" w:hAnsi="Century Gothic" w:cs="Century Gothic"/>
+          <w:sz w:val="24"/>
+          <w:szCs w:val="24"/>
+          <w:lang w:val="es-ES"/>
+        </w:rPr>
+        <w:t>income</w:t>
+      </w:r>
+      <w:proofErr w:type="spellEnd"/>
+      <w:r>
+        <w:rPr>
+          <w:rFonts w:ascii="Century Gothic" w:eastAsia="Century Gothic" w:hAnsi="Century Gothic" w:cs="Century Gothic"/>
+          <w:sz w:val="24"/>
+          <w:szCs w:val="24"/>
+          <w:lang w:val="es-ES"/>
+        </w:rPr>
+        <w:t xml:space="preserve"> </w:t>
+      </w:r>
+      <w:proofErr w:type="spellStart"/>
+      <w:r>
+        <w:rPr>
+          <w:rFonts w:ascii="Century Gothic" w:eastAsia="Century Gothic" w:hAnsi="Century Gothic" w:cs="Century Gothic"/>
+          <w:sz w:val="24"/>
+          <w:szCs w:val="24"/>
+          <w:lang w:val="es-ES"/>
+        </w:rPr>
+        <w:t>composition</w:t>
+      </w:r>
+      <w:proofErr w:type="spellEnd"/>
+      <w:r>
+        <w:rPr>
+          <w:rFonts w:ascii="Century Gothic" w:eastAsia="Century Gothic" w:hAnsi="Century Gothic" w:cs="Century Gothic"/>
+          <w:sz w:val="24"/>
+          <w:szCs w:val="24"/>
+          <w:lang w:val="es-ES"/>
+        </w:rPr>
+        <w:t xml:space="preserve"> </w:t>
+      </w:r>
+      <w:proofErr w:type="spellStart"/>
+      <w:r>
+        <w:rPr>
+          <w:rFonts w:ascii="Century Gothic" w:eastAsia="Century Gothic" w:hAnsi="Century Gothic" w:cs="Century Gothic"/>
+          <w:sz w:val="24"/>
+          <w:szCs w:val="24"/>
+          <w:lang w:val="es-ES"/>
+        </w:rPr>
+        <w:t>of</w:t>
+      </w:r>
+      <w:proofErr w:type="spellEnd"/>
+      <w:r>
+        <w:rPr>
+          <w:rFonts w:ascii="Century Gothic" w:eastAsia="Century Gothic" w:hAnsi="Century Gothic" w:cs="Century Gothic"/>
+          <w:sz w:val="24"/>
+          <w:szCs w:val="24"/>
+          <w:lang w:val="es-ES"/>
+        </w:rPr>
+        <w:t xml:space="preserve"> </w:t>
+      </w:r>
+      <w:proofErr w:type="spellStart"/>
+      <w:r>
+        <w:rPr>
+          <w:rFonts w:ascii="Century Gothic" w:eastAsia="Century Gothic" w:hAnsi="Century Gothic" w:cs="Century Gothic"/>
+          <w:sz w:val="24"/>
+          <w:szCs w:val="24"/>
+          <w:lang w:val="es-ES"/>
+        </w:rPr>
+        <w:t>resources</w:t>
+      </w:r>
+      <w:proofErr w:type="spellEnd"/>
+      <w:r>
+        <w:rPr>
+          <w:rFonts w:ascii="Century Gothic" w:eastAsia="Century Gothic" w:hAnsi="Century Gothic" w:cs="Century Gothic"/>
+          <w:sz w:val="24"/>
+          <w:szCs w:val="24"/>
+          <w:lang w:val="es-ES"/>
+        </w:rPr>
+        <w:t xml:space="preserve"> (que además es la de mayor influencia en el modelo, de acuerdo con el análisis realizado), se dividieron entre 1000 todos los </w:t>
+      </w:r>
+      <w:r>
+        <w:rPr>
+          <w:rFonts w:ascii="Century Gothic" w:eastAsia="Century Gothic" w:hAnsi="Century Gothic" w:cs="Century Gothic"/>
+          <w:sz w:val="24"/>
+          <w:szCs w:val="24"/>
+          <w:lang w:val="es-ES"/>
+        </w:rPr>
+        <w:t>valores que fuesen mayores que 1</w:t>
+      </w:r>
+      <w:r>
+        <w:rPr>
+          <w:rFonts w:ascii="Century Gothic" w:eastAsia="Century Gothic" w:hAnsi="Century Gothic" w:cs="Century Gothic"/>
+          <w:sz w:val="24"/>
+          <w:szCs w:val="24"/>
+          <w:lang w:val="es-ES"/>
+        </w:rPr>
+        <w:t>:</w:t>
+      </w:r>
+    </w:p>
+    <w:p>
+      <w:pPr>
+        <w:jc w:val="both"/>
+        <w:rPr>
+          <w:rFonts w:ascii="Century Gothic" w:eastAsia="Century Gothic" w:hAnsi="Century Gothic" w:cs="Century Gothic"/>
+          <w:sz w:val="24"/>
+          <w:szCs w:val="24"/>
+          <w:lang w:val="es-ES"/>
+        </w:rPr>
+      </w:pPr>
+      <w:r>
+        <w:rPr>
+          <w:rFonts w:ascii="Century Gothic" w:eastAsia="Century Gothic" w:hAnsi="Century Gothic" w:cs="Century Gothic"/>
+          <w:noProof/>
+          <w:sz w:val="24"/>
+          <w:szCs w:val="24"/>
+          <w:lang w:val="es-ES"/>
+        </w:rPr>
+        <w:drawing>
+          <wp:inline distT="0" distB="0" distL="0" distR="0" wp14:anchorId="03C29881" wp14:editId="30F4B487">
+            <wp:extent cx="5612130" cy="553720"/>
+            <wp:effectExtent l="0" t="0" r="1270" b="5080"/>
+            <wp:docPr id="27" name="Imagen 27"/>
+            <wp:cNvGraphicFramePr>
+              <a:graphicFrameLocks xmlns:a="http://schemas.openxmlformats.org/drawingml/2006/main" noChangeAspect="1"/>
+            </wp:cNvGraphicFramePr>
+            <a:graphic xmlns:a="http://schemas.openxmlformats.org/drawingml/2006/main">
+              <a:graphicData uri="http://schemas.openxmlformats.org/drawingml/2006/picture">
+                <pic:pic xmlns:pic="http://schemas.openxmlformats.org/drawingml/2006/picture">
+                  <pic:nvPicPr>
+                    <pic:cNvPr id="27" name="Imagen 27"/>
+                    <pic:cNvPicPr/>
+                  </pic:nvPicPr>
+                  <pic:blipFill>
+                    <a:blip r:embed="rId32" cstate="print">
+                      <a:extLst>
+                        <a:ext uri="{28A0092B-C50C-407E-A947-70E740481C1C}">
+                          <a14:useLocalDpi xmlns:a14="http://schemas.microsoft.com/office/drawing/2010/main" val="0"/>
+                        </a:ext>
+                      </a:extLst>
+                    </a:blip>
+                    <a:stretch>
+                      <a:fillRect/>
+                    </a:stretch>
+                  </pic:blipFill>
+                  <pic:spPr>
+                    <a:xfrm>
+                      <a:off x="0" y="0"/>
+                      <a:ext cx="5612130" cy="553720"/>
+                    </a:xfrm>
+                    <a:prstGeom prst="rect">
+                      <a:avLst/>
+                    </a:prstGeom>
+                  </pic:spPr>
+                </pic:pic>
+              </a:graphicData>
+            </a:graphic>
+          </wp:inline>
+        </w:drawing>
+      </w:r>
+      <w:r>
+        <w:rPr>
+          <w:rFonts w:ascii="Century Gothic" w:eastAsia="Century Gothic" w:hAnsi="Century Gothic" w:cs="Century Gothic"/>
+          <w:sz w:val="24"/>
+          <w:szCs w:val="24"/>
+          <w:lang w:val="es-ES"/>
+        </w:rPr>
+        <w:t xml:space="preserve"> </w:t>
+      </w:r>
+    </w:p>
+    <w:p>
+      <w:pPr>
+        <w:jc w:val="both"/>
+        <w:rPr>
+          <w:rFonts w:ascii="Century Gothic" w:eastAsia="Century Gothic" w:hAnsi="Century Gothic" w:cs="Century Gothic"/>
+          <w:sz w:val="24"/>
+          <w:szCs w:val="24"/>
+          <w:lang w:val="es-ES"/>
+        </w:rPr>
+      </w:pPr>
+      <w:r>
+        <w:rPr>
+          <w:rFonts w:ascii="Century Gothic" w:eastAsia="Century Gothic" w:hAnsi="Century Gothic" w:cs="Century Gothic"/>
+          <w:sz w:val="24"/>
+          <w:szCs w:val="24"/>
+          <w:lang w:val="es-ES"/>
+        </w:rPr>
+        <w:t xml:space="preserve">Note que, ahora, al correr localmente el proyecto y ejecutar los archivos con fallas y resultados incoherentes (Estos últimos sin </w:t>
+      </w:r>
+      <w:proofErr w:type="spellStart"/>
+      <w:r>
+        <w:rPr>
+          <w:rFonts w:ascii="Century Gothic" w:eastAsia="Century Gothic" w:hAnsi="Century Gothic" w:cs="Century Gothic"/>
+          <w:sz w:val="24"/>
+          <w:szCs w:val="24"/>
+          <w:lang w:val="es-ES"/>
+        </w:rPr>
+        <w:t>unnamed</w:t>
+      </w:r>
+      <w:proofErr w:type="spellEnd"/>
+      <w:r>
+        <w:rPr>
+          <w:rFonts w:ascii="Century Gothic" w:eastAsia="Century Gothic" w:hAnsi="Century Gothic" w:cs="Century Gothic"/>
+          <w:sz w:val="24"/>
+          <w:szCs w:val="24"/>
+          <w:lang w:val="es-ES"/>
+        </w:rPr>
+        <w:t>), arrojan resultados coherentes.</w:t>
+      </w:r>
+    </w:p>
+    <w:p>
+      <w:pPr>
+        <w:jc w:val="both"/>
+        <w:rPr>
+          <w:rFonts w:ascii="Century Gothic" w:eastAsia="Century Gothic" w:hAnsi="Century Gothic" w:cs="Century Gothic"/>
+          <w:sz w:val="24"/>
+          <w:szCs w:val="24"/>
+          <w:lang w:val="es-ES"/>
+        </w:rPr>
+      </w:pPr>
+      <w:r>
+        <w:rPr>
+          <w:rFonts w:ascii="Century Gothic" w:eastAsia="Century Gothic" w:hAnsi="Century Gothic" w:cs="Century Gothic"/>
+          <w:sz w:val="24"/>
+          <w:szCs w:val="24"/>
+          <w:lang w:val="es-ES"/>
+        </w:rPr>
+        <w:t>Por ejemplo, con FallaUnnamedR2.json:</w:t>
+      </w:r>
+    </w:p>
+    <w:p>
+      <w:pPr>
+        <w:jc w:val="both"/>
+        <w:rPr>
+          <w:rFonts w:ascii="Century Gothic" w:eastAsia="Century Gothic" w:hAnsi="Century Gothic" w:cs="Century Gothic"/>
+          <w:sz w:val="24"/>
+          <w:szCs w:val="24"/>
+        </w:rPr>
+      </w:pPr>
+      <w:r>
+        <w:rPr>
+          <w:rFonts w:ascii="Century Gothic" w:eastAsia="Century Gothic" w:hAnsi="Century Gothic" w:cs="Century Gothic"/>
+          <w:noProof/>
+          <w:sz w:val="24"/>
+          <w:szCs w:val="24"/>
+        </w:rPr>
+        <w:lastRenderedPageBreak/>
+        <w:drawing>
+          <wp:inline distT="0" distB="0" distL="0" distR="0" wp14:anchorId="6B459AC4" wp14:editId="01EA6451">
+            <wp:extent cx="3087635" cy="3624943"/>
+            <wp:effectExtent l="0" t="0" r="0" b="0"/>
+            <wp:docPr id="28" name="Imagen 28"/>
+            <wp:cNvGraphicFramePr>
+              <a:graphicFrameLocks xmlns:a="http://schemas.openxmlformats.org/drawingml/2006/main" noChangeAspect="1"/>
+            </wp:cNvGraphicFramePr>
+            <a:graphic xmlns:a="http://schemas.openxmlformats.org/drawingml/2006/main">
+              <a:graphicData uri="http://schemas.openxmlformats.org/drawingml/2006/picture">
+                <pic:pic xmlns:pic="http://schemas.openxmlformats.org/drawingml/2006/picture">
+                  <pic:nvPicPr>
+                    <pic:cNvPr id="28" name="Imagen 28"/>
+                    <pic:cNvPicPr/>
+                  </pic:nvPicPr>
+                  <pic:blipFill>
+                    <a:blip r:embed="rId33" cstate="print">
+                      <a:extLst>
+                        <a:ext uri="{28A0092B-C50C-407E-A947-70E740481C1C}">
+                          <a14:useLocalDpi xmlns:a14="http://schemas.microsoft.com/office/drawing/2010/main" val="0"/>
+                        </a:ext>
+                      </a:extLst>
+                    </a:blip>
+                    <a:stretch>
+                      <a:fillRect/>
+                    </a:stretch>
+                  </pic:blipFill>
+                  <pic:spPr>
+                    <a:xfrm>
+                      <a:off x="0" y="0"/>
+                      <a:ext cx="3094263" cy="3632725"/>
+                    </a:xfrm>
+                    <a:prstGeom prst="rect">
+                      <a:avLst/>
+                    </a:prstGeom>
+                  </pic:spPr>
+                </pic:pic>
+              </a:graphicData>
+            </a:graphic>
+          </wp:inline>
+        </w:drawing>
+      </w:r>
+      <w:r>
+        <w:rPr>
+          <w:rFonts w:ascii="Century Gothic" w:eastAsia="Century Gothic" w:hAnsi="Century Gothic" w:cs="Century Gothic"/>
+          <w:noProof/>
+          <w:sz w:val="24"/>
+          <w:szCs w:val="24"/>
+        </w:rPr>
+        <w:drawing>
+          <wp:inline distT="0" distB="0" distL="0" distR="0" wp14:anchorId="04437F2C" wp14:editId="0A8BB5D7">
+            <wp:extent cx="1970314" cy="714722"/>
+            <wp:effectExtent l="0" t="0" r="0" b="0"/>
+            <wp:docPr id="29" name="Imagen 29"/>
+            <wp:cNvGraphicFramePr>
+              <a:graphicFrameLocks xmlns:a="http://schemas.openxmlformats.org/drawingml/2006/main" noChangeAspect="1"/>
+            </wp:cNvGraphicFramePr>
+            <a:graphic xmlns:a="http://schemas.openxmlformats.org/drawingml/2006/main">
+              <a:graphicData uri="http://schemas.openxmlformats.org/drawingml/2006/picture">
+                <pic:pic xmlns:pic="http://schemas.openxmlformats.org/drawingml/2006/picture">
+                  <pic:nvPicPr>
+                    <pic:cNvPr id="29" name="Imagen 29"/>
+                    <pic:cNvPicPr/>
+                  </pic:nvPicPr>
+                  <pic:blipFill>
+                    <a:blip r:embed="rId34" cstate="print">
+                      <a:extLst>
+                        <a:ext uri="{28A0092B-C50C-407E-A947-70E740481C1C}">
+                          <a14:useLocalDpi xmlns:a14="http://schemas.microsoft.com/office/drawing/2010/main" val="0"/>
+                        </a:ext>
+                      </a:extLst>
+                    </a:blip>
+                    <a:stretch>
+                      <a:fillRect/>
+                    </a:stretch>
+                  </pic:blipFill>
+                  <pic:spPr>
+                    <a:xfrm>
+                      <a:off x="0" y="0"/>
+                      <a:ext cx="1984863" cy="720000"/>
+                    </a:xfrm>
+                    <a:prstGeom prst="rect">
+                      <a:avLst/>
+                    </a:prstGeom>
+                  </pic:spPr>
+                </pic:pic>
+              </a:graphicData>
+            </a:graphic>
+          </wp:inline>
+        </w:drawing>
+      </w:r>
+    </w:p>
+    <w:p>
+      <w:pPr>
+        <w:jc w:val="both"/>
+        <w:rPr>
+          <w:rFonts w:ascii="Century Gothic" w:eastAsia="Century Gothic" w:hAnsi="Century Gothic" w:cs="Century Gothic"/>
+          <w:sz w:val="24"/>
+          <w:szCs w:val="24"/>
+        </w:rPr>
+      </w:pPr>
+      <w:r>
+        <w:rPr>
+          <w:rFonts w:ascii="Century Gothic" w:eastAsia="Century Gothic" w:hAnsi="Century Gothic" w:cs="Century Gothic"/>
+          <w:noProof/>
+          <w:sz w:val="24"/>
+          <w:szCs w:val="24"/>
+        </w:rPr>
+        <w:drawing>
+          <wp:anchor distT="0" distB="0" distL="114300" distR="114300" simplePos="0" relativeHeight="251658240" behindDoc="0" locked="0" layoutInCell="1" allowOverlap="1" wp14:anchorId="3F923878" wp14:editId="45997C52">
+            <wp:simplePos x="0" y="0"/>
+            <wp:positionH relativeFrom="column">
+              <wp:posOffset>-263706</wp:posOffset>
+            </wp:positionH>
+            <wp:positionV relativeFrom="paragraph">
+              <wp:posOffset>220164</wp:posOffset>
+            </wp:positionV>
+            <wp:extent cx="2427514" cy="4295604"/>
+            <wp:effectExtent l="0" t="0" r="0" b="0"/>
+            <wp:wrapThrough wrapText="bothSides">
+              <wp:wrapPolygon edited="0">
+                <wp:start x="0" y="0"/>
+                <wp:lineTo x="0" y="21523"/>
+                <wp:lineTo x="21476" y="21523"/>
+                <wp:lineTo x="21476" y="0"/>
+                <wp:lineTo x="0" y="0"/>
+              </wp:wrapPolygon>
+            </wp:wrapThrough>
+            <wp:docPr id="30" name="Imagen 30"/>
+            <wp:cNvGraphicFramePr>
+              <a:graphicFrameLocks xmlns:a="http://schemas.openxmlformats.org/drawingml/2006/main" noChangeAspect="1"/>
+            </wp:cNvGraphicFramePr>
+            <a:graphic xmlns:a="http://schemas.openxmlformats.org/drawingml/2006/main">
+              <a:graphicData uri="http://schemas.openxmlformats.org/drawingml/2006/picture">
+                <pic:pic xmlns:pic="http://schemas.openxmlformats.org/drawingml/2006/picture">
+                  <pic:nvPicPr>
+                    <pic:cNvPr id="30" name="Imagen 30"/>
+                    <pic:cNvPicPr/>
+                  </pic:nvPicPr>
+                  <pic:blipFill>
+                    <a:blip r:embed="rId35" cstate="print">
+                      <a:extLst>
+                        <a:ext uri="{28A0092B-C50C-407E-A947-70E740481C1C}">
+                          <a14:useLocalDpi xmlns:a14="http://schemas.microsoft.com/office/drawing/2010/main" val="0"/>
+                        </a:ext>
+                      </a:extLst>
+                    </a:blip>
+                    <a:stretch>
+                      <a:fillRect/>
+                    </a:stretch>
+                  </pic:blipFill>
+                  <pic:spPr>
+                    <a:xfrm>
+                      <a:off x="0" y="0"/>
+                      <a:ext cx="2435274" cy="4309335"/>
+                    </a:xfrm>
+                    <a:prstGeom prst="rect">
+                      <a:avLst/>
+                    </a:prstGeom>
+                  </pic:spPr>
+                </pic:pic>
+              </a:graphicData>
+            </a:graphic>
+            <wp14:sizeRelH relativeFrom="page">
+              <wp14:pctWidth>0</wp14:pctWidth>
+            </wp14:sizeRelH>
+            <wp14:sizeRelV relativeFrom="page">
+              <wp14:pctHeight>0</wp14:pctHeight>
+            </wp14:sizeRelV>
+          </wp:anchor>
+        </w:drawing>
+      </w:r>
+      <w:r>
+        <w:rPr>
+          <w:rFonts w:ascii="Century Gothic" w:eastAsia="Century Gothic" w:hAnsi="Century Gothic" w:cs="Century Gothic"/>
+          <w:sz w:val="24"/>
+          <w:szCs w:val="24"/>
+        </w:rPr>
+        <w:t xml:space="preserve">En </w:t>
+      </w:r>
+      <w:proofErr w:type="spellStart"/>
+      <w:r>
+        <w:rPr>
+          <w:rFonts w:ascii="Century Gothic" w:eastAsia="Century Gothic" w:hAnsi="Century Gothic" w:cs="Century Gothic"/>
+          <w:sz w:val="24"/>
+          <w:szCs w:val="24"/>
+        </w:rPr>
+        <w:t>Postman</w:t>
+      </w:r>
+      <w:proofErr w:type="spellEnd"/>
+      <w:r>
+        <w:rPr>
+          <w:rFonts w:ascii="Century Gothic" w:eastAsia="Century Gothic" w:hAnsi="Century Gothic" w:cs="Century Gothic"/>
+          <w:sz w:val="24"/>
+          <w:szCs w:val="24"/>
+        </w:rPr>
+        <w:t>:</w:t>
+      </w:r>
+    </w:p>
+    <w:p>
+      <w:pPr>
+        <w:jc w:val="both"/>
+        <w:rPr>
+          <w:rFonts w:ascii="Century Gothic" w:eastAsia="Century Gothic" w:hAnsi="Century Gothic" w:cs="Century Gothic"/>
+          <w:sz w:val="24"/>
+          <w:szCs w:val="24"/>
+          <w:lang w:val="es-ES"/>
+        </w:rPr>
+      </w:pPr>
+      <w:r>
+        <w:rPr>
+          <w:rFonts w:ascii="Century Gothic" w:eastAsia="Century Gothic" w:hAnsi="Century Gothic" w:cs="Century Gothic"/>
+          <w:sz w:val="24"/>
+          <w:szCs w:val="24"/>
+        </w:rPr>
+        <w:t xml:space="preserve">Note que este caso es interesante puesto que no solo no hay </w:t>
+      </w:r>
+      <w:proofErr w:type="spellStart"/>
+      <w:r>
+        <w:rPr>
+          <w:rFonts w:ascii="Century Gothic" w:eastAsia="Century Gothic" w:hAnsi="Century Gothic" w:cs="Century Gothic"/>
+          <w:sz w:val="24"/>
+          <w:szCs w:val="24"/>
+        </w:rPr>
+        <w:t>unnamed</w:t>
+      </w:r>
+      <w:proofErr w:type="spellEnd"/>
+      <w:r>
+        <w:rPr>
+          <w:rFonts w:ascii="Century Gothic" w:eastAsia="Century Gothic" w:hAnsi="Century Gothic" w:cs="Century Gothic"/>
+          <w:sz w:val="24"/>
+          <w:szCs w:val="24"/>
+        </w:rPr>
+        <w:t xml:space="preserve">, sino que además el valor de </w:t>
+      </w:r>
+      <w:proofErr w:type="spellStart"/>
+      <w:r>
+        <w:rPr>
+          <w:rFonts w:ascii="Century Gothic" w:eastAsia="Century Gothic" w:hAnsi="Century Gothic" w:cs="Century Gothic"/>
+          <w:sz w:val="24"/>
+          <w:szCs w:val="24"/>
+        </w:rPr>
+        <w:t>income</w:t>
+      </w:r>
+      <w:proofErr w:type="spellEnd"/>
+      <w:r>
+        <w:rPr>
+          <w:rFonts w:ascii="Century Gothic" w:eastAsia="Century Gothic" w:hAnsi="Century Gothic" w:cs="Century Gothic"/>
+          <w:sz w:val="24"/>
+          <w:szCs w:val="24"/>
+        </w:rPr>
+        <w:t xml:space="preserve"> </w:t>
+      </w:r>
+      <w:proofErr w:type="spellStart"/>
+      <w:r>
+        <w:rPr>
+          <w:rFonts w:ascii="Century Gothic" w:eastAsia="Century Gothic" w:hAnsi="Century Gothic" w:cs="Century Gothic"/>
+          <w:sz w:val="24"/>
+          <w:szCs w:val="24"/>
+        </w:rPr>
+        <w:t>composition</w:t>
+      </w:r>
+      <w:proofErr w:type="spellEnd"/>
+      <w:r>
+        <w:rPr>
+          <w:rFonts w:ascii="Century Gothic" w:eastAsia="Century Gothic" w:hAnsi="Century Gothic" w:cs="Century Gothic"/>
+          <w:sz w:val="24"/>
+          <w:szCs w:val="24"/>
+        </w:rPr>
+        <w:t xml:space="preserve"> </w:t>
+      </w:r>
+      <w:proofErr w:type="spellStart"/>
+      <w:r>
+        <w:rPr>
+          <w:rFonts w:ascii="Century Gothic" w:eastAsia="Century Gothic" w:hAnsi="Century Gothic" w:cs="Century Gothic"/>
+          <w:sz w:val="24"/>
+          <w:szCs w:val="24"/>
+        </w:rPr>
+        <w:t>of</w:t>
+      </w:r>
+      <w:proofErr w:type="spellEnd"/>
+      <w:r>
+        <w:rPr>
+          <w:rFonts w:ascii="Century Gothic" w:eastAsia="Century Gothic" w:hAnsi="Century Gothic" w:cs="Century Gothic"/>
+          <w:sz w:val="24"/>
+          <w:szCs w:val="24"/>
+        </w:rPr>
+        <w:t xml:space="preserve"> </w:t>
+      </w:r>
+      <w:proofErr w:type="spellStart"/>
+      <w:r>
+        <w:rPr>
+          <w:rFonts w:ascii="Century Gothic" w:eastAsia="Century Gothic" w:hAnsi="Century Gothic" w:cs="Century Gothic"/>
+          <w:sz w:val="24"/>
+          <w:szCs w:val="24"/>
+        </w:rPr>
+        <w:t>resources</w:t>
+      </w:r>
+      <w:proofErr w:type="spellEnd"/>
+      <w:r>
+        <w:rPr>
+          <w:rFonts w:ascii="Century Gothic" w:eastAsia="Century Gothic" w:hAnsi="Century Gothic" w:cs="Century Gothic"/>
+          <w:sz w:val="24"/>
+          <w:szCs w:val="24"/>
+        </w:rPr>
+        <w:t xml:space="preserve"> está fuera del rango de la variable original</w:t>
+      </w:r>
+      <w:r>
+        <w:rPr>
+          <w:rFonts w:ascii="Century Gothic" w:eastAsia="Century Gothic" w:hAnsi="Century Gothic" w:cs="Century Gothic"/>
+          <w:sz w:val="24"/>
+          <w:szCs w:val="24"/>
+        </w:rPr>
+        <w:t xml:space="preserve"> (i.e., usando la optimización # 2). Lo mismo sucede en el caso de </w:t>
+      </w:r>
+      <w:proofErr w:type="spellStart"/>
+      <w:r>
+        <w:rPr>
+          <w:rFonts w:ascii="Century Gothic" w:eastAsia="Century Gothic" w:hAnsi="Century Gothic" w:cs="Century Gothic"/>
+          <w:sz w:val="24"/>
+          <w:szCs w:val="24"/>
+          <w:lang w:val="es-ES"/>
+        </w:rPr>
+        <w:t>FallaUnnamed.json</w:t>
+      </w:r>
+      <w:proofErr w:type="spellEnd"/>
+      <w:r>
+        <w:rPr>
+          <w:rFonts w:ascii="Century Gothic" w:eastAsia="Century Gothic" w:hAnsi="Century Gothic" w:cs="Century Gothic"/>
+          <w:sz w:val="24"/>
+          <w:szCs w:val="24"/>
+          <w:lang w:val="es-ES"/>
+        </w:rPr>
+        <w:t>.</w:t>
+      </w:r>
+    </w:p>
+    <w:p>
+      <w:pPr>
+        <w:jc w:val="both"/>
+        <w:rPr>
+          <w:rFonts w:ascii="Century Gothic" w:eastAsia="Century Gothic" w:hAnsi="Century Gothic" w:cs="Century Gothic"/>
+          <w:sz w:val="24"/>
+          <w:szCs w:val="24"/>
+          <w:lang w:val="es-ES"/>
+        </w:rPr>
+      </w:pPr>
+    </w:p>
+    <w:p>
+      <w:pPr>
+        <w:jc w:val="both"/>
+        <w:rPr>
+          <w:rFonts w:ascii="Century Gothic" w:eastAsia="Century Gothic" w:hAnsi="Century Gothic" w:cs="Century Gothic"/>
+          <w:sz w:val="24"/>
+          <w:szCs w:val="24"/>
+          <w:lang w:val="es-ES"/>
+        </w:rPr>
+      </w:pPr>
+    </w:p>
+    <w:p>
+      <w:pPr>
+        <w:jc w:val="both"/>
+        <w:rPr>
+          <w:rFonts w:ascii="Century Gothic" w:eastAsia="Century Gothic" w:hAnsi="Century Gothic" w:cs="Century Gothic"/>
+          <w:sz w:val="24"/>
+          <w:szCs w:val="24"/>
+          <w:lang w:val="es-ES"/>
+        </w:rPr>
+      </w:pPr>
+    </w:p>
+    <w:p>
+      <w:pPr>
+        <w:jc w:val="both"/>
+        <w:rPr>
+          <w:rFonts w:ascii="Century Gothic" w:eastAsia="Century Gothic" w:hAnsi="Century Gothic" w:cs="Century Gothic"/>
+          <w:sz w:val="24"/>
+          <w:szCs w:val="24"/>
+          <w:lang w:val="es-ES"/>
+        </w:rPr>
+      </w:pPr>
+    </w:p>
+    <w:p>
+      <w:pPr>
+        <w:jc w:val="both"/>
+        <w:rPr>
+          <w:rFonts w:ascii="Century Gothic" w:eastAsia="Century Gothic" w:hAnsi="Century Gothic" w:cs="Century Gothic"/>
+          <w:sz w:val="24"/>
+          <w:szCs w:val="24"/>
+          <w:lang w:val="es-ES"/>
+        </w:rPr>
+      </w:pPr>
+    </w:p>
+    <w:p>
+      <w:pPr>
+        <w:jc w:val="both"/>
+        <w:rPr>
+          <w:rFonts w:ascii="Century Gothic" w:eastAsia="Century Gothic" w:hAnsi="Century Gothic" w:cs="Century Gothic"/>
+          <w:sz w:val="24"/>
+          <w:szCs w:val="24"/>
+          <w:lang w:val="es-ES"/>
+        </w:rPr>
+      </w:pPr>
+    </w:p>
+    <w:p>
+      <w:pPr>
+        <w:jc w:val="both"/>
+        <w:rPr>
+          <w:rFonts w:ascii="Century Gothic" w:eastAsia="Century Gothic" w:hAnsi="Century Gothic" w:cs="Century Gothic"/>
+          <w:sz w:val="24"/>
+          <w:szCs w:val="24"/>
+          <w:lang w:val="es-ES"/>
+        </w:rPr>
+      </w:pPr>
+    </w:p>
+    <w:p>
+      <w:pPr>
+        <w:jc w:val="both"/>
+        <w:rPr>
+          <w:rFonts w:ascii="Century Gothic" w:eastAsia="Century Gothic" w:hAnsi="Century Gothic" w:cs="Century Gothic"/>
+          <w:sz w:val="24"/>
+          <w:szCs w:val="24"/>
+          <w:lang w:val="es-ES"/>
+        </w:rPr>
+      </w:pPr>
+    </w:p>
+    <w:p>
+      <w:pPr>
+        <w:jc w:val="both"/>
+        <w:rPr>
+          <w:rFonts w:ascii="Century Gothic" w:eastAsia="Century Gothic" w:hAnsi="Century Gothic" w:cs="Century Gothic"/>
+          <w:sz w:val="24"/>
+          <w:szCs w:val="24"/>
+          <w:lang w:val="es-ES"/>
+        </w:rPr>
+      </w:pPr>
+    </w:p>
+    <w:p>
+      <w:pPr>
+        <w:jc w:val="both"/>
+        <w:rPr>
+          <w:rFonts w:ascii="Century Gothic" w:eastAsia="Century Gothic" w:hAnsi="Century Gothic" w:cs="Century Gothic"/>
+          <w:sz w:val="24"/>
+          <w:szCs w:val="24"/>
+          <w:lang w:val="es-ES"/>
+        </w:rPr>
+      </w:pPr>
+      <w:r>
+        <w:rPr>
+          <w:rFonts w:ascii="Century Gothic" w:eastAsia="Century Gothic" w:hAnsi="Century Gothic" w:cs="Century Gothic"/>
+          <w:sz w:val="24"/>
+          <w:szCs w:val="24"/>
+          <w:lang w:val="es-ES"/>
+        </w:rPr>
+        <w:lastRenderedPageBreak/>
+        <w:t>En el caso de PrediccionIncoherente1.json, eliminando el campo de unnamed_0 (Esto último no es necesario, pero se eliminó por motivos ilustrativos):</w:t>
+      </w:r>
+    </w:p>
+    <w:p>
+      <w:pPr>
+        <w:jc w:val="both"/>
+        <w:rPr>
+          <w:rFonts w:ascii="Century Gothic" w:eastAsia="Century Gothic" w:hAnsi="Century Gothic" w:cs="Century Gothic"/>
+          <w:sz w:val="24"/>
+          <w:szCs w:val="24"/>
+          <w:lang w:val="es-ES"/>
+        </w:rPr>
+      </w:pPr>
+      <w:r>
+        <w:rPr>
+          <w:rFonts w:ascii="Century Gothic" w:eastAsia="Century Gothic" w:hAnsi="Century Gothic" w:cs="Century Gothic"/>
+          <w:noProof/>
+          <w:sz w:val="24"/>
+          <w:szCs w:val="24"/>
+          <w:lang w:val="es-ES"/>
+        </w:rPr>
+        <w:drawing>
+          <wp:inline distT="0" distB="0" distL="0" distR="0" wp14:anchorId="127283C3" wp14:editId="6E9184C2">
+            <wp:extent cx="2665385" cy="3189514"/>
+            <wp:effectExtent l="0" t="0" r="1905" b="0"/>
+            <wp:docPr id="31" name="Imagen 31"/>
+            <wp:cNvGraphicFramePr>
+              <a:graphicFrameLocks xmlns:a="http://schemas.openxmlformats.org/drawingml/2006/main" noChangeAspect="1"/>
+            </wp:cNvGraphicFramePr>
+            <a:graphic xmlns:a="http://schemas.openxmlformats.org/drawingml/2006/main">
+              <a:graphicData uri="http://schemas.openxmlformats.org/drawingml/2006/picture">
+                <pic:pic xmlns:pic="http://schemas.openxmlformats.org/drawingml/2006/picture">
+                  <pic:nvPicPr>
+                    <pic:cNvPr id="31" name="Imagen 31"/>
+                    <pic:cNvPicPr/>
+                  </pic:nvPicPr>
+                  <pic:blipFill>
+                    <a:blip r:embed="rId36" cstate="print">
+                      <a:extLst>
+                        <a:ext uri="{28A0092B-C50C-407E-A947-70E740481C1C}">
+                          <a14:useLocalDpi xmlns:a14="http://schemas.microsoft.com/office/drawing/2010/main" val="0"/>
+                        </a:ext>
+                      </a:extLst>
+                    </a:blip>
+                    <a:stretch>
+                      <a:fillRect/>
+                    </a:stretch>
+                  </pic:blipFill>
+                  <pic:spPr>
+                    <a:xfrm>
+                      <a:off x="0" y="0"/>
+                      <a:ext cx="2677783" cy="3204350"/>
+                    </a:xfrm>
+                    <a:prstGeom prst="rect">
+                      <a:avLst/>
+                    </a:prstGeom>
+                  </pic:spPr>
+                </pic:pic>
+              </a:graphicData>
+            </a:graphic>
+          </wp:inline>
+        </w:drawing>
+      </w:r>
+      <w:r>
+        <w:rPr>
+          <w:rFonts w:ascii="Century Gothic" w:eastAsia="Century Gothic" w:hAnsi="Century Gothic" w:cs="Century Gothic"/>
+          <w:noProof/>
+          <w:sz w:val="24"/>
+          <w:szCs w:val="24"/>
+          <w:lang w:val="es-ES"/>
+        </w:rPr>
+        <w:drawing>
+          <wp:inline distT="0" distB="0" distL="0" distR="0" wp14:anchorId="5B42D940" wp14:editId="08D76824">
+            <wp:extent cx="2873828" cy="1019968"/>
+            <wp:effectExtent l="0" t="0" r="0" b="0"/>
+            <wp:docPr id="32" name="Imagen 32"/>
+            <wp:cNvGraphicFramePr>
+              <a:graphicFrameLocks xmlns:a="http://schemas.openxmlformats.org/drawingml/2006/main" noChangeAspect="1"/>
+            </wp:cNvGraphicFramePr>
+            <a:graphic xmlns:a="http://schemas.openxmlformats.org/drawingml/2006/main">
+              <a:graphicData uri="http://schemas.openxmlformats.org/drawingml/2006/picture">
+                <pic:pic xmlns:pic="http://schemas.openxmlformats.org/drawingml/2006/picture">
+                  <pic:nvPicPr>
+                    <pic:cNvPr id="32" name="Imagen 32"/>
+                    <pic:cNvPicPr/>
+                  </pic:nvPicPr>
+                  <pic:blipFill>
+                    <a:blip r:embed="rId37" cstate="print">
+                      <a:extLst>
+                        <a:ext uri="{28A0092B-C50C-407E-A947-70E740481C1C}">
+                          <a14:useLocalDpi xmlns:a14="http://schemas.microsoft.com/office/drawing/2010/main" val="0"/>
+                        </a:ext>
+                      </a:extLst>
+                    </a:blip>
+                    <a:stretch>
+                      <a:fillRect/>
+                    </a:stretch>
+                  </pic:blipFill>
+                  <pic:spPr>
+                    <a:xfrm>
+                      <a:off x="0" y="0"/>
+                      <a:ext cx="2880867" cy="1022466"/>
+                    </a:xfrm>
+                    <a:prstGeom prst="rect">
+                      <a:avLst/>
+                    </a:prstGeom>
+                  </pic:spPr>
+                </pic:pic>
+              </a:graphicData>
+            </a:graphic>
+          </wp:inline>
+        </w:drawing>
+      </w:r>
+    </w:p>
+    <w:p>
+      <w:pPr>
+        <w:jc w:val="both"/>
+        <w:rPr>
+          <w:rFonts w:ascii="Century Gothic" w:eastAsia="Century Gothic" w:hAnsi="Century Gothic" w:cs="Century Gothic"/>
+          <w:sz w:val="24"/>
+          <w:szCs w:val="24"/>
+          <w:lang w:val="es-ES"/>
+        </w:rPr>
+      </w:pPr>
+      <w:r>
+        <w:rPr>
+          <w:rFonts w:ascii="Century Gothic" w:eastAsia="Century Gothic" w:hAnsi="Century Gothic" w:cs="Century Gothic"/>
+          <w:sz w:val="24"/>
+          <w:szCs w:val="24"/>
+          <w:lang w:val="es-ES"/>
+        </w:rPr>
+        <w:t xml:space="preserve">En </w:t>
+      </w:r>
+      <w:proofErr w:type="spellStart"/>
+      <w:r>
+        <w:rPr>
+          <w:rFonts w:ascii="Century Gothic" w:eastAsia="Century Gothic" w:hAnsi="Century Gothic" w:cs="Century Gothic"/>
+          <w:sz w:val="24"/>
+          <w:szCs w:val="24"/>
+          <w:lang w:val="es-ES"/>
+        </w:rPr>
+        <w:t>Postman</w:t>
+      </w:r>
+      <w:proofErr w:type="spellEnd"/>
+      <w:r>
+        <w:rPr>
+          <w:rFonts w:ascii="Century Gothic" w:eastAsia="Century Gothic" w:hAnsi="Century Gothic" w:cs="Century Gothic"/>
+          <w:sz w:val="24"/>
+          <w:szCs w:val="24"/>
+          <w:lang w:val="es-ES"/>
+        </w:rPr>
+        <w:t>:</w:t>
+      </w:r>
+      <w:r>
+        <w:rPr>
+          <w:rFonts w:ascii="Century Gothic" w:eastAsia="Century Gothic" w:hAnsi="Century Gothic" w:cs="Century Gothic"/>
+          <w:noProof/>
+          <w:sz w:val="24"/>
+          <w:szCs w:val="24"/>
+          <w:lang w:val="es-ES"/>
+        </w:rPr>
+        <w:t xml:space="preserve"> </w:t>
+      </w:r>
+    </w:p>
+    <w:p>
+      <w:pPr>
+        <w:jc w:val="both"/>
+        <w:rPr>
+          <w:rFonts w:ascii="Century Gothic" w:eastAsia="Century Gothic" w:hAnsi="Century Gothic" w:cs="Century Gothic"/>
+          <w:sz w:val="24"/>
+          <w:szCs w:val="24"/>
+          <w:lang w:val="es-ES"/>
+        </w:rPr>
+      </w:pPr>
+      <w:r>
+        <w:rPr>
+          <w:rFonts w:ascii="Century Gothic" w:eastAsia="Century Gothic" w:hAnsi="Century Gothic" w:cs="Century Gothic"/>
+          <w:noProof/>
+          <w:sz w:val="24"/>
+          <w:szCs w:val="24"/>
+          <w:lang w:val="es-ES"/>
+        </w:rPr>
+        <w:drawing>
+          <wp:anchor distT="0" distB="0" distL="114300" distR="114300" simplePos="0" relativeHeight="251659264" behindDoc="0" locked="0" layoutInCell="1" allowOverlap="1" wp14:anchorId="61E8A686" wp14:editId="18E2140C">
+            <wp:simplePos x="0" y="0"/>
+            <wp:positionH relativeFrom="column">
+              <wp:posOffset>-2812</wp:posOffset>
+            </wp:positionH>
+            <wp:positionV relativeFrom="paragraph">
+              <wp:posOffset>23223</wp:posOffset>
+            </wp:positionV>
+            <wp:extent cx="2274570" cy="3917315"/>
+            <wp:effectExtent l="0" t="0" r="0" b="0"/>
+            <wp:wrapThrough wrapText="bothSides">
+              <wp:wrapPolygon edited="0">
+                <wp:start x="0" y="0"/>
+                <wp:lineTo x="0" y="21498"/>
+                <wp:lineTo x="21467" y="21498"/>
+                <wp:lineTo x="21467" y="0"/>
+                <wp:lineTo x="0" y="0"/>
+              </wp:wrapPolygon>
+            </wp:wrapThrough>
+            <wp:docPr id="33" name="Imagen 33"/>
+            <wp:cNvGraphicFramePr>
+              <a:graphicFrameLocks xmlns:a="http://schemas.openxmlformats.org/drawingml/2006/main" noChangeAspect="1"/>
+            </wp:cNvGraphicFramePr>
+            <a:graphic xmlns:a="http://schemas.openxmlformats.org/drawingml/2006/main">
+              <a:graphicData uri="http://schemas.openxmlformats.org/drawingml/2006/picture">
+                <pic:pic xmlns:pic="http://schemas.openxmlformats.org/drawingml/2006/picture">
+                  <pic:nvPicPr>
+                    <pic:cNvPr id="33" name="Imagen 33"/>
+                    <pic:cNvPicPr/>
+                  </pic:nvPicPr>
+                  <pic:blipFill>
+                    <a:blip r:embed="rId38" cstate="print">
+                      <a:extLst>
+                        <a:ext uri="{28A0092B-C50C-407E-A947-70E740481C1C}">
+                          <a14:useLocalDpi xmlns:a14="http://schemas.microsoft.com/office/drawing/2010/main" val="0"/>
+                        </a:ext>
+                      </a:extLst>
+                    </a:blip>
+                    <a:stretch>
+                      <a:fillRect/>
+                    </a:stretch>
+                  </pic:blipFill>
+                  <pic:spPr>
+                    <a:xfrm>
+                      <a:off x="0" y="0"/>
+                      <a:ext cx="2274570" cy="3917315"/>
+                    </a:xfrm>
+                    <a:prstGeom prst="rect">
+                      <a:avLst/>
+                    </a:prstGeom>
+                  </pic:spPr>
+                </pic:pic>
+              </a:graphicData>
+            </a:graphic>
+            <wp14:sizeRelH relativeFrom="page">
+              <wp14:pctWidth>0</wp14:pctWidth>
+            </wp14:sizeRelH>
+            <wp14:sizeRelV relativeFrom="page">
+              <wp14:pctHeight>0</wp14:pctHeight>
+            </wp14:sizeRelV>
+          </wp:anchor>
+        </w:drawing>
+      </w:r>
+      <w:r>
+        <w:rPr>
+          <w:rFonts w:ascii="Century Gothic" w:eastAsia="Century Gothic" w:hAnsi="Century Gothic" w:cs="Century Gothic"/>
+          <w:sz w:val="24"/>
+          <w:szCs w:val="24"/>
+          <w:lang w:val="es-ES"/>
+        </w:rPr>
+        <w:t xml:space="preserve">Note que, ahora, la predicción sí es coherente con el rango de valores que el modelo arrojaba en entrenamiento, así como con los valores de la vida real para la expectativa de vida de un país. </w:t>
       </w:r>
     </w:p>
     <w:sectPr>

</xml_diff>